<commit_message>
Fix Add Docx template
</commit_message>
<xml_diff>
--- a/assets/docx_template/template.docx
+++ b/assets/docx_template/template.docx
@@ -1,6 +1,6 @@
 
 <file path=word/document.xml><?xml version="1.0" encoding="utf-8"?>
-<w:document xmlns:ve="http://schemas.openxmlformats.org/markup-compatibility/2006" xmlns:o="urn:schemas-microsoft-com:office:office" xmlns:r="http://schemas.openxmlformats.org/officeDocument/2006/relationships" xmlns:m="http://schemas.openxmlformats.org/officeDocument/2006/math" xmlns:v="urn:schemas-microsoft-com:vml" xmlns:wp="http://schemas.openxmlformats.org/drawingml/2006/wordprocessingDrawing" xmlns:w10="urn:schemas-microsoft-com:office:word" xmlns:w="http://schemas.openxmlformats.org/wordprocessingml/2006/main" xmlns:wne="http://schemas.microsoft.com/office/word/2006/wordml">
+<w:document xmlns:wpc="http://schemas.microsoft.com/office/word/2010/wordprocessingCanvas" xmlns:cx="http://schemas.microsoft.com/office/drawing/2014/chartex" xmlns:cx1="http://schemas.microsoft.com/office/drawing/2015/9/8/chartex" xmlns:cx2="http://schemas.microsoft.com/office/drawing/2015/10/21/chartex" xmlns:cx3="http://schemas.microsoft.com/office/drawing/2016/5/9/chartex" xmlns:cx4="http://schemas.microsoft.com/office/drawing/2016/5/10/chartex" xmlns:cx5="http://schemas.microsoft.com/office/drawing/2016/5/11/chartex" xmlns:cx6="http://schemas.microsoft.com/office/drawing/2016/5/12/chartex" xmlns:cx7="http://schemas.microsoft.com/office/drawing/2016/5/13/chartex" xmlns:cx8="http://schemas.microsoft.com/office/drawing/2016/5/14/chartex" xmlns:mc="http://schemas.openxmlformats.org/markup-compatibility/2006" xmlns:aink="http://schemas.microsoft.com/office/drawing/2016/ink" xmlns:am3d="http://schemas.microsoft.com/office/drawing/2017/model3d" xmlns:o="urn:schemas-microsoft-com:office:office" xmlns:r="http://schemas.openxmlformats.org/officeDocument/2006/relationships" xmlns:m="http://schemas.openxmlformats.org/officeDocument/2006/math" xmlns:v="urn:schemas-microsoft-com:vml" xmlns:wp14="http://schemas.microsoft.com/office/word/2010/wordprocessingDrawing" xmlns:wp="http://schemas.openxmlformats.org/drawingml/2006/wordprocessingDrawing" xmlns:w10="urn:schemas-microsoft-com:office:word" xmlns:w="http://schemas.openxmlformats.org/wordprocessingml/2006/main" xmlns:w14="http://schemas.microsoft.com/office/word/2010/wordml" xmlns:w15="http://schemas.microsoft.com/office/word/2012/wordml" xmlns:w16cex="http://schemas.microsoft.com/office/word/2018/wordml/cex" xmlns:w16cid="http://schemas.microsoft.com/office/word/2016/wordml/cid" xmlns:w16="http://schemas.microsoft.com/office/word/2018/wordml" xmlns:w16sdtdh="http://schemas.microsoft.com/office/word/2020/wordml/sdtdatahash" xmlns:w16se="http://schemas.microsoft.com/office/word/2015/wordml/symex" xmlns:wpg="http://schemas.microsoft.com/office/word/2010/wordprocessingGroup" xmlns:wpi="http://schemas.microsoft.com/office/word/2010/wordprocessingInk" xmlns:wne="http://schemas.microsoft.com/office/word/2006/wordml" xmlns:wps="http://schemas.microsoft.com/office/word/2010/wordprocessingShape" mc:Ignorable="w14 w15 w16se w16cid w16 w16cex w16sdtdh wp14">
   <w:body>
     <w:p>
       <w:pPr>
@@ -60,11 +60,13 @@
             <w:docPart w:val="DefaultPlaceholder_-1854013440"/>
           </w:placeholder>
         </w:sdtPr>
+        <w:sdtEndPr/>
         <w:sdtContent>
           <w:r>
             <w:rPr>
-              <w:rFonts w:ascii="Times New Roman" w:hAnsi="Times New Roman" w:cs="Times New Roman"/>
+              <w:rFonts w:ascii="Apple Color Emoji" w:hAnsi="Apple Color Emoji" w:cs="Times New Roman"/>
               <w:b/>
+              <w:color w:val="FF0000"/>
               <w:sz w:val="36"/>
               <w:szCs w:val="36"/>
               <w:lang w:val="en-US"/>
@@ -121,6 +123,7 @@
           <w:docPart w:val="DefaultPlaceholder_-1854013440"/>
         </w:placeholder>
       </w:sdtPr>
+      <w:sdtEndPr/>
       <w:sdtContent>
         <w:p>
           <w:pPr>
@@ -149,6 +152,7 @@
                 <w:docPart w:val="DefaultPlaceholder_-1854013440"/>
               </w:placeholder>
             </w:sdtPr>
+            <w:sdtEndPr/>
             <w:sdtContent>
               <w:r>
                 <w:rPr>
@@ -194,6 +198,7 @@
               <w:docPart w:val="DefaultPlaceholder_-1854013440"/>
             </w:placeholder>
           </w:sdtPr>
+          <w:sdtEndPr/>
           <w:sdtContent>
             <w:sdt>
               <w:sdtPr>
@@ -285,6 +290,7 @@
                         <w:docPart w:val="DefaultPlaceholder_22675703"/>
                       </w:placeholder>
                     </w:sdtPr>
+                    <w:sdtEndPr/>
                     <w:sdtContent>
                       <w:r>
                         <w:rPr>
@@ -366,7 +372,7 @@
           <w:bottom w:w="55" w:type="dxa"/>
           <w:right w:w="55" w:type="dxa"/>
         </w:tblCellMar>
-        <w:tblLook w:val="04A0"/>
+        <w:tblLook w:val="04A0" w:firstRow="1" w:lastRow="0" w:firstColumn="1" w:lastColumn="0" w:noHBand="0" w:noVBand="1"/>
       </w:tblPr>
       <w:tblGrid>
         <w:gridCol w:w="1984"/>
@@ -595,6 +601,7 @@
                     <w:docPart w:val="DefaultPlaceholder_-1854013440"/>
                   </w:placeholder>
                 </w:sdtPr>
+                <w:sdtEndPr/>
                 <w:sdtContent>
                   <w:p>
                     <w:pPr>
@@ -633,8 +640,9 @@
                 <w:sdtPr>
                   <w:rPr>
                     <w:rFonts w:ascii="Times New Roman" w:hAnsi="Times New Roman" w:cs="Times New Roman"/>
-                    <w:sz w:val="24"/>
-                    <w:szCs w:val="24"/>
+                    <w:sz w:val="40"/>
+                    <w:szCs w:val="40"/>
+                    <w:highlight w:val="yellow"/>
                   </w:rPr>
                   <w:alias w:val="key2"/>
                   <w:tag w:val="text"/>
@@ -643,6 +651,7 @@
                     <w:docPart w:val="DefaultPlaceholder_-1854013440"/>
                   </w:placeholder>
                 </w:sdtPr>
+                <w:sdtEndPr/>
                 <w:sdtContent>
                   <w:p>
                     <w:pPr>
@@ -657,8 +666,9 @@
                     <w:r>
                       <w:rPr>
                         <w:rFonts w:ascii="Times New Roman" w:hAnsi="Times New Roman" w:cs="Times New Roman"/>
-                        <w:sz w:val="24"/>
-                        <w:szCs w:val="24"/>
+                        <w:sz w:val="40"/>
+                        <w:szCs w:val="40"/>
+                        <w:highlight w:val="yellow"/>
                         <w:lang w:val="en-US"/>
                       </w:rPr>
                       <w:t>Surname</w:t>
@@ -691,6 +701,7 @@
                     <w:docPart w:val="DefaultPlaceholder_-1854013440"/>
                   </w:placeholder>
                 </w:sdtPr>
+                <w:sdtEndPr/>
                 <w:sdtContent>
                   <w:p>
                     <w:pPr>
@@ -705,6 +716,10 @@
                     <w:r>
                       <w:rPr>
                         <w:rFonts w:ascii="Times New Roman" w:hAnsi="Times New Roman" w:cs="Times New Roman"/>
+                        <w:b/>
+                        <w:bCs/>
+                        <w:i/>
+                        <w:iCs/>
                         <w:sz w:val="24"/>
                         <w:szCs w:val="24"/>
                         <w:lang w:val="en-US"/>
@@ -739,6 +754,7 @@
                     <w:docPart w:val="DefaultPlaceholder_-1854013440"/>
                   </w:placeholder>
                 </w:sdtPr>
+                <w:sdtEndPr/>
                 <w:sdtContent>
                   <w:p>
                     <w:pPr>
@@ -769,6 +785,7 @@
                           <w:docPart w:val="DefaultPlaceholder_-1854013440"/>
                         </w:placeholder>
                       </w:sdtPr>
+                      <w:sdtEndPr/>
                       <w:sdtContent>
                         <w:r>
                           <w:rPr>
@@ -820,6 +837,7 @@
                     <w:docPart w:val="DefaultPlaceholder_22675703"/>
                   </w:placeholder>
                 </w:sdtPr>
+                <w:sdtEndPr/>
                 <w:sdtContent>
                   <w:p>
                     <w:pPr>
@@ -844,7 +862,7 @@
                         <w:lang w:val="en-US"/>
                       </w:rPr>
                       <w:drawing>
-                        <wp:inline distT="0" distB="0" distL="0" distR="0">
+                        <wp:inline distT="0" distB="0" distL="0" distR="0" wp14:anchorId="6B35869F" wp14:editId="7F7A6916">
                           <wp:extent cx="724205" cy="724205"/>
                           <wp:effectExtent l="19050" t="0" r="0" b="0"/>
                           <wp:docPr id="1" name="Рисунок 0" descr="m1000x1000.jpg"/>
@@ -952,6 +970,7 @@
           <w:id w:val="1403718104"/>
           <w:text/>
         </w:sdtPr>
+        <w:sdtEndPr/>
         <w:sdtContent>
           <w:r>
             <w:rPr>
@@ -1054,6 +1073,7 @@
           <w:docPart w:val="DefaultPlaceholder_-1854013440"/>
         </w:placeholder>
       </w:sdtPr>
+      <w:sdtEndPr/>
       <w:sdtContent>
         <w:sdt>
           <w:sdtPr>
@@ -1070,6 +1090,7 @@
               <w:docPart w:val="DefaultPlaceholder_-1854013440"/>
             </w:placeholder>
           </w:sdtPr>
+          <w:sdtEndPr/>
           <w:sdtContent>
             <w:p>
               <w:pPr>
@@ -1118,14 +1139,14 @@
                   <w:bottom w:w="55" w:type="dxa"/>
                   <w:right w:w="55" w:type="dxa"/>
                 </w:tblCellMar>
-                <w:tblLook w:val="04A0"/>
+                <w:tblLook w:val="04A0" w:firstRow="1" w:lastRow="0" w:firstColumn="1" w:lastColumn="0" w:noHBand="0" w:noVBand="1"/>
               </w:tblPr>
               <w:tblGrid>
-                <w:gridCol w:w="1907"/>
-                <w:gridCol w:w="1928"/>
-                <w:gridCol w:w="1919"/>
+                <w:gridCol w:w="1906"/>
+                <w:gridCol w:w="1932"/>
+                <w:gridCol w:w="1918"/>
                 <w:gridCol w:w="2293"/>
-                <w:gridCol w:w="1874"/>
+                <w:gridCol w:w="1872"/>
               </w:tblGrid>
               <w:sdt>
                 <w:sdtPr>
@@ -1138,6 +1159,7 @@
                   <w:tag w:val="table"/>
                   <w:id w:val="419989242"/>
                 </w:sdtPr>
+                <w:sdtEndPr/>
                 <w:sdtContent>
                   <w:tr>
                     <w:tc>
@@ -1161,6 +1183,7 @@
                           <w:tag w:val="text"/>
                           <w:id w:val="-1889709646"/>
                         </w:sdtPr>
+                        <w:sdtEndPr/>
                         <w:sdtContent>
                           <w:p>
                             <w:pPr>
@@ -1206,6 +1229,7 @@
                           <w:tag w:val="text"/>
                           <w:id w:val="1938547578"/>
                         </w:sdtPr>
+                        <w:sdtEndPr/>
                         <w:sdtContent>
                           <w:p>
                             <w:pPr>
@@ -1221,8 +1245,11 @@
                             <w:r>
                               <w:rPr>
                                 <w:rFonts w:ascii="Times New Roman" w:hAnsi="Times New Roman" w:cs="Times New Roman"/>
+                                <w:b/>
+                                <w:bCs/>
                                 <w:sz w:val="24"/>
                                 <w:szCs w:val="24"/>
+                                <w:u w:val="single"/>
                                 <w:lang w:val="en-US"/>
                               </w:rPr>
                               <w:t>Lastname</w:t>
@@ -1253,6 +1280,7 @@
                           <w:tag w:val="text"/>
                           <w:id w:val="646403977"/>
                         </w:sdtPr>
+                        <w:sdtEndPr/>
                         <w:sdtContent>
                           <w:p>
                             <w:pPr>
@@ -1298,6 +1326,7 @@
                           <w:tag w:val="list"/>
                           <w:id w:val="1742825870"/>
                         </w:sdtPr>
+                        <w:sdtEndPr/>
                         <w:sdtContent>
                           <w:p>
                             <w:pPr>
@@ -1325,6 +1354,7 @@
                                 <w:tag w:val="text"/>
                                 <w:id w:val="-1276165061"/>
                               </w:sdtPr>
+                              <w:sdtEndPr/>
                               <w:sdtContent>
                                 <w:r>
                                   <w:rPr>
@@ -1455,6 +1485,7 @@
         <w:tag w:val="list"/>
         <w:id w:val="10290682"/>
       </w:sdtPr>
+      <w:sdtEndPr/>
       <w:sdtContent>
         <w:sdt>
           <w:sdtPr>
@@ -1468,6 +1499,7 @@
             <w:tag w:val="plain"/>
             <w:id w:val="10290678"/>
           </w:sdtPr>
+          <w:sdtEndPr/>
           <w:sdtContent>
             <w:sdt>
               <w:sdtPr>
@@ -1481,6 +1513,7 @@
                 <w:tag w:val="text"/>
                 <w:id w:val="10290676"/>
               </w:sdtPr>
+              <w:sdtEndPr/>
               <w:sdtContent>
                 <w:p>
                   <w:pPr>
@@ -1496,6 +1529,7 @@
                   <w:r>
                     <w:rPr>
                       <w:rFonts w:ascii="Times New Roman" w:hAnsi="Times New Roman" w:cs="Times New Roman"/>
+                      <w:color w:val="17365D" w:themeColor="text2" w:themeShade="BF"/>
                       <w:sz w:val="24"/>
                       <w:szCs w:val="24"/>
                       <w:lang w:val="en-US"/>
@@ -1563,12 +1597,14 @@
           <w:tag w:val="text"/>
           <w:id w:val="2765826"/>
         </w:sdtPr>
+        <w:sdtEndPr/>
         <w:sdtContent>
           <w:r>
             <w:rPr>
               <w:rFonts w:ascii="Times New Roman" w:hAnsi="Times New Roman" w:cs="Times New Roman"/>
               <w:sz w:val="24"/>
               <w:szCs w:val="24"/>
+              <w:highlight w:val="yellow"/>
               <w:lang w:val="en-US"/>
             </w:rPr>
             <w:t>MultilineText2</w:t>
@@ -1619,6 +1655,7 @@
         <w:tag w:val="img"/>
         <w:id w:val="4447041"/>
       </w:sdtPr>
+      <w:sdtEndPr/>
       <w:sdtContent>
         <w:p>
           <w:pPr>
@@ -1640,7 +1677,7 @@
               <w:lang w:val="en-US"/>
             </w:rPr>
             <w:drawing>
-              <wp:inline distT="0" distB="0" distL="0" distR="0">
+              <wp:inline distT="0" distB="0" distL="0" distR="0" wp14:anchorId="161E5D6B" wp14:editId="25F27F0E">
                 <wp:extent cx="1619250" cy="1619250"/>
                 <wp:effectExtent l="19050" t="0" r="0" b="0"/>
                 <wp:docPr id="2" name="Рисунок 1" descr="img.jpg"/>
@@ -1690,8 +1727,8 @@
 </file>
 
 <file path=word/numbering.xml><?xml version="1.0" encoding="utf-8"?>
-<w:numbering xmlns:ve="http://schemas.openxmlformats.org/markup-compatibility/2006" xmlns:o="urn:schemas-microsoft-com:office:office" xmlns:r="http://schemas.openxmlformats.org/officeDocument/2006/relationships" xmlns:m="http://schemas.openxmlformats.org/officeDocument/2006/math" xmlns:v="urn:schemas-microsoft-com:vml" xmlns:wp="http://schemas.openxmlformats.org/drawingml/2006/wordprocessingDrawing" xmlns:w10="urn:schemas-microsoft-com:office:word" xmlns:w="http://schemas.openxmlformats.org/wordprocessingml/2006/main" xmlns:wne="http://schemas.microsoft.com/office/word/2006/wordml">
-  <w:abstractNum w:abstractNumId="0">
+<w:numbering xmlns:wpc="http://schemas.microsoft.com/office/word/2010/wordprocessingCanvas" xmlns:cx="http://schemas.microsoft.com/office/drawing/2014/chartex" xmlns:cx1="http://schemas.microsoft.com/office/drawing/2015/9/8/chartex" xmlns:cx2="http://schemas.microsoft.com/office/drawing/2015/10/21/chartex" xmlns:cx3="http://schemas.microsoft.com/office/drawing/2016/5/9/chartex" xmlns:cx4="http://schemas.microsoft.com/office/drawing/2016/5/10/chartex" xmlns:cx5="http://schemas.microsoft.com/office/drawing/2016/5/11/chartex" xmlns:cx6="http://schemas.microsoft.com/office/drawing/2016/5/12/chartex" xmlns:cx7="http://schemas.microsoft.com/office/drawing/2016/5/13/chartex" xmlns:cx8="http://schemas.microsoft.com/office/drawing/2016/5/14/chartex" xmlns:mc="http://schemas.openxmlformats.org/markup-compatibility/2006" xmlns:aink="http://schemas.microsoft.com/office/drawing/2016/ink" xmlns:am3d="http://schemas.microsoft.com/office/drawing/2017/model3d" xmlns:o="urn:schemas-microsoft-com:office:office" xmlns:r="http://schemas.openxmlformats.org/officeDocument/2006/relationships" xmlns:m="http://schemas.openxmlformats.org/officeDocument/2006/math" xmlns:v="urn:schemas-microsoft-com:vml" xmlns:wp14="http://schemas.microsoft.com/office/word/2010/wordprocessingDrawing" xmlns:wp="http://schemas.openxmlformats.org/drawingml/2006/wordprocessingDrawing" xmlns:w10="urn:schemas-microsoft-com:office:word" xmlns:w="http://schemas.openxmlformats.org/wordprocessingml/2006/main" xmlns:w14="http://schemas.microsoft.com/office/word/2010/wordml" xmlns:w15="http://schemas.microsoft.com/office/word/2012/wordml" xmlns:w16cex="http://schemas.microsoft.com/office/word/2018/wordml/cex" xmlns:w16cid="http://schemas.microsoft.com/office/word/2016/wordml/cid" xmlns:w16="http://schemas.microsoft.com/office/word/2018/wordml" xmlns:w16sdtdh="http://schemas.microsoft.com/office/word/2020/wordml/sdtdatahash" xmlns:w16se="http://schemas.microsoft.com/office/word/2015/wordml/symex" xmlns:wpg="http://schemas.microsoft.com/office/word/2010/wordprocessingGroup" xmlns:wpi="http://schemas.microsoft.com/office/word/2010/wordprocessingInk" xmlns:wne="http://schemas.microsoft.com/office/word/2006/wordml" xmlns:wps="http://schemas.microsoft.com/office/word/2010/wordprocessingShape" mc:Ignorable="w14 w15 w16se w16cid w16 w16cex w16sdtdh wp14">
+  <w:abstractNum w:abstractNumId="0" w15:restartNumberingAfterBreak="0">
     <w:nsid w:val="004748DA"/>
     <w:multiLevelType w:val="multilevel"/>
     <w:tmpl w:val="3906FA08"/>
@@ -1786,7 +1823,7 @@
       </w:pPr>
     </w:lvl>
   </w:abstractNum>
-  <w:abstractNum w:abstractNumId="1">
+  <w:abstractNum w:abstractNumId="1" w15:restartNumberingAfterBreak="0">
     <w:nsid w:val="11F754A6"/>
     <w:multiLevelType w:val="hybridMultilevel"/>
     <w:tmpl w:val="1C1EEEB2"/>
@@ -1899,7 +1936,7 @@
       </w:rPr>
     </w:lvl>
   </w:abstractNum>
-  <w:abstractNum w:abstractNumId="2">
+  <w:abstractNum w:abstractNumId="2" w15:restartNumberingAfterBreak="0">
     <w:nsid w:val="29CA6CBC"/>
     <w:multiLevelType w:val="hybridMultilevel"/>
     <w:tmpl w:val="648CDC3C"/>
@@ -1985,7 +2022,7 @@
       </w:pPr>
     </w:lvl>
   </w:abstractNum>
-  <w:abstractNum w:abstractNumId="3">
+  <w:abstractNum w:abstractNumId="3" w15:restartNumberingAfterBreak="0">
     <w:nsid w:val="5E855867"/>
     <w:multiLevelType w:val="multilevel"/>
     <w:tmpl w:val="3FE80054"/>
@@ -2098,7 +2135,7 @@
       </w:pPr>
     </w:lvl>
   </w:abstractNum>
-  <w:abstractNum w:abstractNumId="4">
+  <w:abstractNum w:abstractNumId="4" w15:restartNumberingAfterBreak="0">
     <w:nsid w:val="753B1C50"/>
     <w:multiLevelType w:val="multilevel"/>
     <w:tmpl w:val="B62ADB6A"/>
@@ -2257,7 +2294,7 @@
 </file>
 
 <file path=word/styles.xml><?xml version="1.0" encoding="utf-8"?>
-<w:styles xmlns:r="http://schemas.openxmlformats.org/officeDocument/2006/relationships" xmlns:w="http://schemas.openxmlformats.org/wordprocessingml/2006/main">
+<w:styles xmlns:mc="http://schemas.openxmlformats.org/markup-compatibility/2006" xmlns:r="http://schemas.openxmlformats.org/officeDocument/2006/relationships" xmlns:w="http://schemas.openxmlformats.org/wordprocessingml/2006/main" xmlns:w14="http://schemas.microsoft.com/office/word/2010/wordml" xmlns:w15="http://schemas.microsoft.com/office/word/2012/wordml" xmlns:w16cex="http://schemas.microsoft.com/office/word/2018/wordml/cex" xmlns:w16cid="http://schemas.microsoft.com/office/word/2016/wordml/cid" xmlns:w16="http://schemas.microsoft.com/office/word/2018/wordml" xmlns:w16sdtdh="http://schemas.microsoft.com/office/word/2020/wordml/sdtdatahash" xmlns:w16se="http://schemas.microsoft.com/office/word/2015/wordml/symex" mc:Ignorable="w14 w15 w16se w16cid w16 w16cex w16sdtdh">
   <w:docDefaults>
     <w:rPrDefault>
       <w:rPr>
@@ -2268,147 +2305,385 @@
     </w:rPrDefault>
     <w:pPrDefault/>
   </w:docDefaults>
-  <w:latentStyles w:defLockedState="0" w:defUIPriority="99" w:defSemiHidden="1" w:defUnhideWhenUsed="1" w:defQFormat="0" w:count="267">
-    <w:lsdException w:name="Normal" w:semiHidden="0" w:uiPriority="0" w:unhideWhenUsed="0" w:qFormat="1"/>
-    <w:lsdException w:name="heading 1" w:semiHidden="0" w:uiPriority="9" w:unhideWhenUsed="0" w:qFormat="1"/>
-    <w:lsdException w:name="heading 2" w:uiPriority="9" w:qFormat="1"/>
-    <w:lsdException w:name="heading 3" w:uiPriority="9" w:qFormat="1"/>
-    <w:lsdException w:name="heading 4" w:uiPriority="9" w:qFormat="1"/>
-    <w:lsdException w:name="heading 5" w:uiPriority="9" w:qFormat="1"/>
-    <w:lsdException w:name="heading 6" w:uiPriority="9" w:qFormat="1"/>
-    <w:lsdException w:name="heading 7" w:uiPriority="9" w:qFormat="1"/>
-    <w:lsdException w:name="heading 8" w:uiPriority="9" w:qFormat="1"/>
-    <w:lsdException w:name="heading 9" w:uiPriority="9" w:qFormat="1"/>
-    <w:lsdException w:name="toc 1" w:uiPriority="39"/>
-    <w:lsdException w:name="toc 2" w:uiPriority="39"/>
-    <w:lsdException w:name="toc 3" w:uiPriority="39"/>
-    <w:lsdException w:name="toc 4" w:uiPriority="39"/>
-    <w:lsdException w:name="toc 5" w:uiPriority="39"/>
-    <w:lsdException w:name="toc 6" w:uiPriority="39"/>
-    <w:lsdException w:name="toc 7" w:uiPriority="39"/>
-    <w:lsdException w:name="toc 8" w:uiPriority="39"/>
-    <w:lsdException w:name="toc 9" w:uiPriority="39"/>
-    <w:lsdException w:name="caption" w:uiPriority="35" w:qFormat="1"/>
-    <w:lsdException w:name="Title" w:semiHidden="0" w:uiPriority="10" w:unhideWhenUsed="0" w:qFormat="1"/>
-    <w:lsdException w:name="Default Paragraph Font" w:uiPriority="1"/>
-    <w:lsdException w:name="Subtitle" w:semiHidden="0" w:uiPriority="11" w:unhideWhenUsed="0" w:qFormat="1"/>
-    <w:lsdException w:name="Strong" w:semiHidden="0" w:uiPriority="22" w:unhideWhenUsed="0" w:qFormat="1"/>
-    <w:lsdException w:name="Emphasis" w:semiHidden="0" w:uiPriority="20" w:unhideWhenUsed="0" w:qFormat="1"/>
-    <w:lsdException w:name="Normal (Web)" w:uiPriority="0"/>
-    <w:lsdException w:name="Table Grid" w:semiHidden="0" w:uiPriority="59" w:unhideWhenUsed="0"/>
-    <w:lsdException w:name="Placeholder Text" w:unhideWhenUsed="0"/>
-    <w:lsdException w:name="No Spacing" w:semiHidden="0" w:uiPriority="1" w:unhideWhenUsed="0" w:qFormat="1"/>
-    <w:lsdException w:name="Light Shading" w:semiHidden="0" w:uiPriority="60" w:unhideWhenUsed="0"/>
-    <w:lsdException w:name="Light List" w:semiHidden="0" w:uiPriority="61" w:unhideWhenUsed="0"/>
-    <w:lsdException w:name="Light Grid" w:semiHidden="0" w:uiPriority="62" w:unhideWhenUsed="0"/>
-    <w:lsdException w:name="Medium Shading 1" w:semiHidden="0" w:uiPriority="63" w:unhideWhenUsed="0"/>
-    <w:lsdException w:name="Medium Shading 2" w:semiHidden="0" w:uiPriority="64" w:unhideWhenUsed="0"/>
-    <w:lsdException w:name="Medium List 1" w:semiHidden="0" w:uiPriority="65" w:unhideWhenUsed="0"/>
-    <w:lsdException w:name="Medium List 2" w:semiHidden="0" w:uiPriority="66" w:unhideWhenUsed="0"/>
-    <w:lsdException w:name="Medium Grid 1" w:semiHidden="0" w:uiPriority="67" w:unhideWhenUsed="0"/>
-    <w:lsdException w:name="Medium Grid 2" w:semiHidden="0" w:uiPriority="68" w:unhideWhenUsed="0"/>
-    <w:lsdException w:name="Medium Grid 3" w:semiHidden="0" w:uiPriority="69" w:unhideWhenUsed="0"/>
-    <w:lsdException w:name="Dark List" w:semiHidden="0" w:uiPriority="70" w:unhideWhenUsed="0"/>
-    <w:lsdException w:name="Colorful Shading" w:semiHidden="0" w:uiPriority="71" w:unhideWhenUsed="0"/>
-    <w:lsdException w:name="Colorful List" w:semiHidden="0" w:uiPriority="72" w:unhideWhenUsed="0"/>
-    <w:lsdException w:name="Colorful Grid" w:semiHidden="0" w:uiPriority="73" w:unhideWhenUsed="0"/>
-    <w:lsdException w:name="Light Shading Accent 1" w:semiHidden="0" w:uiPriority="60" w:unhideWhenUsed="0"/>
-    <w:lsdException w:name="Light List Accent 1" w:semiHidden="0" w:uiPriority="61" w:unhideWhenUsed="0"/>
-    <w:lsdException w:name="Light Grid Accent 1" w:semiHidden="0" w:uiPriority="62" w:unhideWhenUsed="0"/>
-    <w:lsdException w:name="Medium Shading 1 Accent 1" w:semiHidden="0" w:uiPriority="63" w:unhideWhenUsed="0"/>
-    <w:lsdException w:name="Medium Shading 2 Accent 1" w:semiHidden="0" w:uiPriority="64" w:unhideWhenUsed="0"/>
-    <w:lsdException w:name="Medium List 1 Accent 1" w:semiHidden="0" w:uiPriority="65" w:unhideWhenUsed="0"/>
-    <w:lsdException w:name="Revision" w:unhideWhenUsed="0"/>
-    <w:lsdException w:name="List Paragraph" w:semiHidden="0" w:uiPriority="34" w:unhideWhenUsed="0" w:qFormat="1"/>
-    <w:lsdException w:name="Quote" w:semiHidden="0" w:uiPriority="29" w:unhideWhenUsed="0" w:qFormat="1"/>
-    <w:lsdException w:name="Intense Quote" w:semiHidden="0" w:uiPriority="30" w:unhideWhenUsed="0" w:qFormat="1"/>
-    <w:lsdException w:name="Medium List 2 Accent 1" w:semiHidden="0" w:uiPriority="66" w:unhideWhenUsed="0"/>
-    <w:lsdException w:name="Medium Grid 1 Accent 1" w:semiHidden="0" w:uiPriority="67" w:unhideWhenUsed="0"/>
-    <w:lsdException w:name="Medium Grid 2 Accent 1" w:semiHidden="0" w:uiPriority="68" w:unhideWhenUsed="0"/>
-    <w:lsdException w:name="Medium Grid 3 Accent 1" w:semiHidden="0" w:uiPriority="69" w:unhideWhenUsed="0"/>
-    <w:lsdException w:name="Dark List Accent 1" w:semiHidden="0" w:uiPriority="70" w:unhideWhenUsed="0"/>
-    <w:lsdException w:name="Colorful Shading Accent 1" w:semiHidden="0" w:uiPriority="71" w:unhideWhenUsed="0"/>
-    <w:lsdException w:name="Colorful List Accent 1" w:semiHidden="0" w:uiPriority="72" w:unhideWhenUsed="0"/>
-    <w:lsdException w:name="Colorful Grid Accent 1" w:semiHidden="0" w:uiPriority="73" w:unhideWhenUsed="0"/>
-    <w:lsdException w:name="Light Shading Accent 2" w:semiHidden="0" w:uiPriority="60" w:unhideWhenUsed="0"/>
-    <w:lsdException w:name="Light List Accent 2" w:semiHidden="0" w:uiPriority="61" w:unhideWhenUsed="0"/>
-    <w:lsdException w:name="Light Grid Accent 2" w:semiHidden="0" w:uiPriority="62" w:unhideWhenUsed="0"/>
-    <w:lsdException w:name="Medium Shading 1 Accent 2" w:semiHidden="0" w:uiPriority="63" w:unhideWhenUsed="0"/>
-    <w:lsdException w:name="Medium Shading 2 Accent 2" w:semiHidden="0" w:uiPriority="64" w:unhideWhenUsed="0"/>
-    <w:lsdException w:name="Medium List 1 Accent 2" w:semiHidden="0" w:uiPriority="65" w:unhideWhenUsed="0"/>
-    <w:lsdException w:name="Medium List 2 Accent 2" w:semiHidden="0" w:uiPriority="66" w:unhideWhenUsed="0"/>
-    <w:lsdException w:name="Medium Grid 1 Accent 2" w:semiHidden="0" w:uiPriority="67" w:unhideWhenUsed="0"/>
-    <w:lsdException w:name="Medium Grid 2 Accent 2" w:semiHidden="0" w:uiPriority="68" w:unhideWhenUsed="0"/>
-    <w:lsdException w:name="Medium Grid 3 Accent 2" w:semiHidden="0" w:uiPriority="69" w:unhideWhenUsed="0"/>
-    <w:lsdException w:name="Dark List Accent 2" w:semiHidden="0" w:uiPriority="70" w:unhideWhenUsed="0"/>
-    <w:lsdException w:name="Colorful Shading Accent 2" w:semiHidden="0" w:uiPriority="71" w:unhideWhenUsed="0"/>
-    <w:lsdException w:name="Colorful List Accent 2" w:semiHidden="0" w:uiPriority="72" w:unhideWhenUsed="0"/>
-    <w:lsdException w:name="Colorful Grid Accent 2" w:semiHidden="0" w:uiPriority="73" w:unhideWhenUsed="0"/>
-    <w:lsdException w:name="Light Shading Accent 3" w:semiHidden="0" w:uiPriority="60" w:unhideWhenUsed="0"/>
-    <w:lsdException w:name="Light List Accent 3" w:semiHidden="0" w:uiPriority="61" w:unhideWhenUsed="0"/>
-    <w:lsdException w:name="Light Grid Accent 3" w:semiHidden="0" w:uiPriority="62" w:unhideWhenUsed="0"/>
-    <w:lsdException w:name="Medium Shading 1 Accent 3" w:semiHidden="0" w:uiPriority="63" w:unhideWhenUsed="0"/>
-    <w:lsdException w:name="Medium Shading 2 Accent 3" w:semiHidden="0" w:uiPriority="64" w:unhideWhenUsed="0"/>
-    <w:lsdException w:name="Medium List 1 Accent 3" w:semiHidden="0" w:uiPriority="65" w:unhideWhenUsed="0"/>
-    <w:lsdException w:name="Medium List 2 Accent 3" w:semiHidden="0" w:uiPriority="66" w:unhideWhenUsed="0"/>
-    <w:lsdException w:name="Medium Grid 1 Accent 3" w:semiHidden="0" w:uiPriority="67" w:unhideWhenUsed="0"/>
-    <w:lsdException w:name="Medium Grid 2 Accent 3" w:semiHidden="0" w:uiPriority="68" w:unhideWhenUsed="0"/>
-    <w:lsdException w:name="Medium Grid 3 Accent 3" w:semiHidden="0" w:uiPriority="69" w:unhideWhenUsed="0"/>
-    <w:lsdException w:name="Dark List Accent 3" w:semiHidden="0" w:uiPriority="70" w:unhideWhenUsed="0"/>
-    <w:lsdException w:name="Colorful Shading Accent 3" w:semiHidden="0" w:uiPriority="71" w:unhideWhenUsed="0"/>
-    <w:lsdException w:name="Colorful List Accent 3" w:semiHidden="0" w:uiPriority="72" w:unhideWhenUsed="0"/>
-    <w:lsdException w:name="Colorful Grid Accent 3" w:semiHidden="0" w:uiPriority="73" w:unhideWhenUsed="0"/>
-    <w:lsdException w:name="Light Shading Accent 4" w:semiHidden="0" w:uiPriority="60" w:unhideWhenUsed="0"/>
-    <w:lsdException w:name="Light List Accent 4" w:semiHidden="0" w:uiPriority="61" w:unhideWhenUsed="0"/>
-    <w:lsdException w:name="Light Grid Accent 4" w:semiHidden="0" w:uiPriority="62" w:unhideWhenUsed="0"/>
-    <w:lsdException w:name="Medium Shading 1 Accent 4" w:semiHidden="0" w:uiPriority="63" w:unhideWhenUsed="0"/>
-    <w:lsdException w:name="Medium Shading 2 Accent 4" w:semiHidden="0" w:uiPriority="64" w:unhideWhenUsed="0"/>
-    <w:lsdException w:name="Medium List 1 Accent 4" w:semiHidden="0" w:uiPriority="65" w:unhideWhenUsed="0"/>
-    <w:lsdException w:name="Medium List 2 Accent 4" w:semiHidden="0" w:uiPriority="66" w:unhideWhenUsed="0"/>
-    <w:lsdException w:name="Medium Grid 1 Accent 4" w:semiHidden="0" w:uiPriority="67" w:unhideWhenUsed="0"/>
-    <w:lsdException w:name="Medium Grid 2 Accent 4" w:semiHidden="0" w:uiPriority="68" w:unhideWhenUsed="0"/>
-    <w:lsdException w:name="Medium Grid 3 Accent 4" w:semiHidden="0" w:uiPriority="69" w:unhideWhenUsed="0"/>
-    <w:lsdException w:name="Dark List Accent 4" w:semiHidden="0" w:uiPriority="70" w:unhideWhenUsed="0"/>
-    <w:lsdException w:name="Colorful Shading Accent 4" w:semiHidden="0" w:uiPriority="71" w:unhideWhenUsed="0"/>
-    <w:lsdException w:name="Colorful List Accent 4" w:semiHidden="0" w:uiPriority="72" w:unhideWhenUsed="0"/>
-    <w:lsdException w:name="Colorful Grid Accent 4" w:semiHidden="0" w:uiPriority="73" w:unhideWhenUsed="0"/>
-    <w:lsdException w:name="Light Shading Accent 5" w:semiHidden="0" w:uiPriority="60" w:unhideWhenUsed="0"/>
-    <w:lsdException w:name="Light List Accent 5" w:semiHidden="0" w:uiPriority="61" w:unhideWhenUsed="0"/>
-    <w:lsdException w:name="Light Grid Accent 5" w:semiHidden="0" w:uiPriority="62" w:unhideWhenUsed="0"/>
-    <w:lsdException w:name="Medium Shading 1 Accent 5" w:semiHidden="0" w:uiPriority="63" w:unhideWhenUsed="0"/>
-    <w:lsdException w:name="Medium Shading 2 Accent 5" w:semiHidden="0" w:uiPriority="64" w:unhideWhenUsed="0"/>
-    <w:lsdException w:name="Medium List 1 Accent 5" w:semiHidden="0" w:uiPriority="65" w:unhideWhenUsed="0"/>
-    <w:lsdException w:name="Medium List 2 Accent 5" w:semiHidden="0" w:uiPriority="66" w:unhideWhenUsed="0"/>
-    <w:lsdException w:name="Medium Grid 1 Accent 5" w:semiHidden="0" w:uiPriority="67" w:unhideWhenUsed="0"/>
-    <w:lsdException w:name="Medium Grid 2 Accent 5" w:semiHidden="0" w:uiPriority="68" w:unhideWhenUsed="0"/>
-    <w:lsdException w:name="Medium Grid 3 Accent 5" w:semiHidden="0" w:uiPriority="69" w:unhideWhenUsed="0"/>
-    <w:lsdException w:name="Dark List Accent 5" w:semiHidden="0" w:uiPriority="70" w:unhideWhenUsed="0"/>
-    <w:lsdException w:name="Colorful Shading Accent 5" w:semiHidden="0" w:uiPriority="71" w:unhideWhenUsed="0"/>
-    <w:lsdException w:name="Colorful List Accent 5" w:semiHidden="0" w:uiPriority="72" w:unhideWhenUsed="0"/>
-    <w:lsdException w:name="Colorful Grid Accent 5" w:semiHidden="0" w:uiPriority="73" w:unhideWhenUsed="0"/>
-    <w:lsdException w:name="Light Shading Accent 6" w:semiHidden="0" w:uiPriority="60" w:unhideWhenUsed="0"/>
-    <w:lsdException w:name="Light List Accent 6" w:semiHidden="0" w:uiPriority="61" w:unhideWhenUsed="0"/>
-    <w:lsdException w:name="Light Grid Accent 6" w:semiHidden="0" w:uiPriority="62" w:unhideWhenUsed="0"/>
-    <w:lsdException w:name="Medium Shading 1 Accent 6" w:semiHidden="0" w:uiPriority="63" w:unhideWhenUsed="0"/>
-    <w:lsdException w:name="Medium Shading 2 Accent 6" w:semiHidden="0" w:uiPriority="64" w:unhideWhenUsed="0"/>
-    <w:lsdException w:name="Medium List 1 Accent 6" w:semiHidden="0" w:uiPriority="65" w:unhideWhenUsed="0"/>
-    <w:lsdException w:name="Medium List 2 Accent 6" w:semiHidden="0" w:uiPriority="66" w:unhideWhenUsed="0"/>
-    <w:lsdException w:name="Medium Grid 1 Accent 6" w:semiHidden="0" w:uiPriority="67" w:unhideWhenUsed="0"/>
-    <w:lsdException w:name="Medium Grid 2 Accent 6" w:semiHidden="0" w:uiPriority="68" w:unhideWhenUsed="0"/>
-    <w:lsdException w:name="Medium Grid 3 Accent 6" w:semiHidden="0" w:uiPriority="69" w:unhideWhenUsed="0"/>
-    <w:lsdException w:name="Dark List Accent 6" w:semiHidden="0" w:uiPriority="70" w:unhideWhenUsed="0"/>
-    <w:lsdException w:name="Colorful Shading Accent 6" w:semiHidden="0" w:uiPriority="71" w:unhideWhenUsed="0"/>
-    <w:lsdException w:name="Colorful List Accent 6" w:semiHidden="0" w:uiPriority="72" w:unhideWhenUsed="0"/>
-    <w:lsdException w:name="Colorful Grid Accent 6" w:semiHidden="0" w:uiPriority="73" w:unhideWhenUsed="0"/>
-    <w:lsdException w:name="Subtle Emphasis" w:semiHidden="0" w:uiPriority="19" w:unhideWhenUsed="0" w:qFormat="1"/>
-    <w:lsdException w:name="Intense Emphasis" w:semiHidden="0" w:uiPriority="21" w:unhideWhenUsed="0" w:qFormat="1"/>
-    <w:lsdException w:name="Subtle Reference" w:semiHidden="0" w:uiPriority="31" w:unhideWhenUsed="0" w:qFormat="1"/>
-    <w:lsdException w:name="Intense Reference" w:semiHidden="0" w:uiPriority="32" w:unhideWhenUsed="0" w:qFormat="1"/>
-    <w:lsdException w:name="Book Title" w:semiHidden="0" w:uiPriority="33" w:unhideWhenUsed="0" w:qFormat="1"/>
-    <w:lsdException w:name="Bibliography" w:uiPriority="37"/>
-    <w:lsdException w:name="TOC Heading" w:uiPriority="39" w:qFormat="1"/>
+  <w:latentStyles w:defLockedState="0" w:defUIPriority="99" w:defSemiHidden="0" w:defUnhideWhenUsed="0" w:defQFormat="0" w:count="376">
+    <w:lsdException w:name="Normal" w:uiPriority="0" w:qFormat="1"/>
+    <w:lsdException w:name="heading 1" w:uiPriority="9" w:qFormat="1"/>
+    <w:lsdException w:name="heading 2" w:semiHidden="1" w:uiPriority="9" w:unhideWhenUsed="1" w:qFormat="1"/>
+    <w:lsdException w:name="heading 3" w:semiHidden="1" w:uiPriority="9" w:unhideWhenUsed="1" w:qFormat="1"/>
+    <w:lsdException w:name="heading 4" w:semiHidden="1" w:uiPriority="9" w:unhideWhenUsed="1" w:qFormat="1"/>
+    <w:lsdException w:name="heading 5" w:semiHidden="1" w:uiPriority="9" w:unhideWhenUsed="1" w:qFormat="1"/>
+    <w:lsdException w:name="heading 6" w:semiHidden="1" w:uiPriority="9" w:unhideWhenUsed="1" w:qFormat="1"/>
+    <w:lsdException w:name="heading 7" w:semiHidden="1" w:uiPriority="9" w:unhideWhenUsed="1" w:qFormat="1"/>
+    <w:lsdException w:name="heading 8" w:semiHidden="1" w:uiPriority="9" w:unhideWhenUsed="1" w:qFormat="1"/>
+    <w:lsdException w:name="heading 9" w:semiHidden="1" w:uiPriority="9" w:unhideWhenUsed="1" w:qFormat="1"/>
+    <w:lsdException w:name="index 1" w:semiHidden="1" w:unhideWhenUsed="1"/>
+    <w:lsdException w:name="index 2" w:semiHidden="1" w:unhideWhenUsed="1"/>
+    <w:lsdException w:name="index 3" w:semiHidden="1" w:unhideWhenUsed="1"/>
+    <w:lsdException w:name="index 4" w:semiHidden="1" w:unhideWhenUsed="1"/>
+    <w:lsdException w:name="index 5" w:semiHidden="1" w:unhideWhenUsed="1"/>
+    <w:lsdException w:name="index 6" w:semiHidden="1" w:unhideWhenUsed="1"/>
+    <w:lsdException w:name="index 7" w:semiHidden="1" w:unhideWhenUsed="1"/>
+    <w:lsdException w:name="index 8" w:semiHidden="1" w:unhideWhenUsed="1"/>
+    <w:lsdException w:name="index 9" w:semiHidden="1" w:unhideWhenUsed="1"/>
+    <w:lsdException w:name="toc 1" w:semiHidden="1" w:uiPriority="39" w:unhideWhenUsed="1"/>
+    <w:lsdException w:name="toc 2" w:semiHidden="1" w:uiPriority="39" w:unhideWhenUsed="1"/>
+    <w:lsdException w:name="toc 3" w:semiHidden="1" w:uiPriority="39" w:unhideWhenUsed="1"/>
+    <w:lsdException w:name="toc 4" w:semiHidden="1" w:uiPriority="39" w:unhideWhenUsed="1"/>
+    <w:lsdException w:name="toc 5" w:semiHidden="1" w:uiPriority="39" w:unhideWhenUsed="1"/>
+    <w:lsdException w:name="toc 6" w:semiHidden="1" w:uiPriority="39" w:unhideWhenUsed="1"/>
+    <w:lsdException w:name="toc 7" w:semiHidden="1" w:uiPriority="39" w:unhideWhenUsed="1"/>
+    <w:lsdException w:name="toc 8" w:semiHidden="1" w:uiPriority="39" w:unhideWhenUsed="1"/>
+    <w:lsdException w:name="toc 9" w:semiHidden="1" w:uiPriority="39" w:unhideWhenUsed="1"/>
+    <w:lsdException w:name="Normal Indent" w:semiHidden="1" w:unhideWhenUsed="1"/>
+    <w:lsdException w:name="footnote text" w:semiHidden="1" w:unhideWhenUsed="1"/>
+    <w:lsdException w:name="annotation text" w:semiHidden="1" w:unhideWhenUsed="1"/>
+    <w:lsdException w:name="header" w:semiHidden="1" w:unhideWhenUsed="1"/>
+    <w:lsdException w:name="footer" w:semiHidden="1" w:unhideWhenUsed="1"/>
+    <w:lsdException w:name="index heading" w:semiHidden="1" w:unhideWhenUsed="1"/>
+    <w:lsdException w:name="caption" w:semiHidden="1" w:uiPriority="35" w:unhideWhenUsed="1" w:qFormat="1"/>
+    <w:lsdException w:name="table of figures" w:semiHidden="1" w:unhideWhenUsed="1"/>
+    <w:lsdException w:name="envelope address" w:semiHidden="1" w:unhideWhenUsed="1"/>
+    <w:lsdException w:name="envelope return" w:semiHidden="1" w:unhideWhenUsed="1"/>
+    <w:lsdException w:name="footnote reference" w:semiHidden="1" w:unhideWhenUsed="1"/>
+    <w:lsdException w:name="annotation reference" w:semiHidden="1" w:unhideWhenUsed="1"/>
+    <w:lsdException w:name="line number" w:semiHidden="1" w:unhideWhenUsed="1"/>
+    <w:lsdException w:name="page number" w:semiHidden="1" w:unhideWhenUsed="1"/>
+    <w:lsdException w:name="endnote reference" w:semiHidden="1" w:unhideWhenUsed="1"/>
+    <w:lsdException w:name="endnote text" w:semiHidden="1" w:unhideWhenUsed="1"/>
+    <w:lsdException w:name="table of authorities" w:semiHidden="1" w:unhideWhenUsed="1"/>
+    <w:lsdException w:name="macro" w:semiHidden="1" w:unhideWhenUsed="1"/>
+    <w:lsdException w:name="toa heading" w:semiHidden="1" w:unhideWhenUsed="1"/>
+    <w:lsdException w:name="List" w:semiHidden="1" w:unhideWhenUsed="1"/>
+    <w:lsdException w:name="List Bullet" w:semiHidden="1" w:unhideWhenUsed="1"/>
+    <w:lsdException w:name="List Number" w:semiHidden="1" w:unhideWhenUsed="1"/>
+    <w:lsdException w:name="List 2" w:semiHidden="1" w:unhideWhenUsed="1"/>
+    <w:lsdException w:name="List 3" w:semiHidden="1" w:unhideWhenUsed="1"/>
+    <w:lsdException w:name="List 4" w:semiHidden="1" w:unhideWhenUsed="1"/>
+    <w:lsdException w:name="List 5" w:semiHidden="1" w:unhideWhenUsed="1"/>
+    <w:lsdException w:name="List Bullet 2" w:semiHidden="1" w:unhideWhenUsed="1"/>
+    <w:lsdException w:name="List Bullet 3" w:semiHidden="1" w:unhideWhenUsed="1"/>
+    <w:lsdException w:name="List Bullet 4" w:semiHidden="1" w:unhideWhenUsed="1"/>
+    <w:lsdException w:name="List Bullet 5" w:semiHidden="1" w:unhideWhenUsed="1"/>
+    <w:lsdException w:name="List Number 2" w:semiHidden="1" w:unhideWhenUsed="1"/>
+    <w:lsdException w:name="List Number 3" w:semiHidden="1" w:unhideWhenUsed="1"/>
+    <w:lsdException w:name="List Number 4" w:semiHidden="1" w:unhideWhenUsed="1"/>
+    <w:lsdException w:name="List Number 5" w:semiHidden="1" w:unhideWhenUsed="1"/>
+    <w:lsdException w:name="Title" w:uiPriority="10" w:qFormat="1"/>
+    <w:lsdException w:name="Closing" w:semiHidden="1" w:unhideWhenUsed="1"/>
+    <w:lsdException w:name="Signature" w:semiHidden="1" w:unhideWhenUsed="1"/>
+    <w:lsdException w:name="Default Paragraph Font" w:semiHidden="1" w:uiPriority="1" w:unhideWhenUsed="1"/>
+    <w:lsdException w:name="Body Text" w:semiHidden="1" w:unhideWhenUsed="1"/>
+    <w:lsdException w:name="Body Text Indent" w:semiHidden="1" w:unhideWhenUsed="1"/>
+    <w:lsdException w:name="List Continue" w:semiHidden="1" w:unhideWhenUsed="1"/>
+    <w:lsdException w:name="List Continue 2" w:semiHidden="1" w:unhideWhenUsed="1"/>
+    <w:lsdException w:name="List Continue 3" w:semiHidden="1" w:unhideWhenUsed="1"/>
+    <w:lsdException w:name="List Continue 4" w:semiHidden="1" w:unhideWhenUsed="1"/>
+    <w:lsdException w:name="List Continue 5" w:semiHidden="1" w:unhideWhenUsed="1"/>
+    <w:lsdException w:name="Message Header" w:semiHidden="1" w:unhideWhenUsed="1"/>
+    <w:lsdException w:name="Subtitle" w:uiPriority="11" w:qFormat="1"/>
+    <w:lsdException w:name="Salutation" w:semiHidden="1" w:unhideWhenUsed="1"/>
+    <w:lsdException w:name="Date" w:semiHidden="1" w:unhideWhenUsed="1"/>
+    <w:lsdException w:name="Body Text First Indent" w:semiHidden="1" w:unhideWhenUsed="1"/>
+    <w:lsdException w:name="Body Text First Indent 2" w:semiHidden="1" w:unhideWhenUsed="1"/>
+    <w:lsdException w:name="Note Heading" w:semiHidden="1" w:unhideWhenUsed="1"/>
+    <w:lsdException w:name="Body Text 2" w:semiHidden="1" w:unhideWhenUsed="1"/>
+    <w:lsdException w:name="Body Text 3" w:semiHidden="1" w:unhideWhenUsed="1"/>
+    <w:lsdException w:name="Body Text Indent 2" w:semiHidden="1" w:unhideWhenUsed="1"/>
+    <w:lsdException w:name="Body Text Indent 3" w:semiHidden="1" w:unhideWhenUsed="1"/>
+    <w:lsdException w:name="Block Text" w:semiHidden="1" w:unhideWhenUsed="1"/>
+    <w:lsdException w:name="Hyperlink" w:semiHidden="1" w:unhideWhenUsed="1"/>
+    <w:lsdException w:name="FollowedHyperlink" w:semiHidden="1" w:unhideWhenUsed="1"/>
+    <w:lsdException w:name="Strong" w:uiPriority="22" w:qFormat="1"/>
+    <w:lsdException w:name="Emphasis" w:uiPriority="20" w:qFormat="1"/>
+    <w:lsdException w:name="Document Map" w:semiHidden="1" w:unhideWhenUsed="1"/>
+    <w:lsdException w:name="Plain Text" w:semiHidden="1" w:unhideWhenUsed="1"/>
+    <w:lsdException w:name="E-mail Signature" w:semiHidden="1" w:unhideWhenUsed="1"/>
+    <w:lsdException w:name="HTML Top of Form" w:semiHidden="1" w:unhideWhenUsed="1"/>
+    <w:lsdException w:name="HTML Bottom of Form" w:semiHidden="1" w:unhideWhenUsed="1"/>
+    <w:lsdException w:name="Normal (Web)" w:semiHidden="1" w:uiPriority="0" w:unhideWhenUsed="1"/>
+    <w:lsdException w:name="HTML Acronym" w:semiHidden="1" w:unhideWhenUsed="1"/>
+    <w:lsdException w:name="HTML Address" w:semiHidden="1" w:unhideWhenUsed="1"/>
+    <w:lsdException w:name="HTML Cite" w:semiHidden="1" w:unhideWhenUsed="1"/>
+    <w:lsdException w:name="HTML Code" w:semiHidden="1" w:unhideWhenUsed="1"/>
+    <w:lsdException w:name="HTML Definition" w:semiHidden="1" w:unhideWhenUsed="1"/>
+    <w:lsdException w:name="HTML Keyboard" w:semiHidden="1" w:unhideWhenUsed="1"/>
+    <w:lsdException w:name="HTML Preformatted" w:semiHidden="1" w:unhideWhenUsed="1"/>
+    <w:lsdException w:name="HTML Sample" w:semiHidden="1" w:unhideWhenUsed="1"/>
+    <w:lsdException w:name="HTML Typewriter" w:semiHidden="1" w:unhideWhenUsed="1"/>
+    <w:lsdException w:name="HTML Variable" w:semiHidden="1" w:unhideWhenUsed="1"/>
+    <w:lsdException w:name="Normal Table" w:semiHidden="1" w:unhideWhenUsed="1"/>
+    <w:lsdException w:name="annotation subject" w:semiHidden="1" w:unhideWhenUsed="1"/>
+    <w:lsdException w:name="No List" w:semiHidden="1" w:unhideWhenUsed="1"/>
+    <w:lsdException w:name="Outline List 1" w:semiHidden="1" w:unhideWhenUsed="1"/>
+    <w:lsdException w:name="Outline List 2" w:semiHidden="1" w:unhideWhenUsed="1"/>
+    <w:lsdException w:name="Outline List 3" w:semiHidden="1" w:unhideWhenUsed="1"/>
+    <w:lsdException w:name="Table Simple 1" w:semiHidden="1" w:unhideWhenUsed="1"/>
+    <w:lsdException w:name="Table Simple 2" w:semiHidden="1" w:unhideWhenUsed="1"/>
+    <w:lsdException w:name="Table Simple 3" w:semiHidden="1" w:unhideWhenUsed="1"/>
+    <w:lsdException w:name="Table Classic 1" w:semiHidden="1" w:unhideWhenUsed="1"/>
+    <w:lsdException w:name="Table Classic 2" w:semiHidden="1" w:unhideWhenUsed="1"/>
+    <w:lsdException w:name="Table Classic 3" w:semiHidden="1" w:unhideWhenUsed="1"/>
+    <w:lsdException w:name="Table Classic 4" w:semiHidden="1" w:unhideWhenUsed="1"/>
+    <w:lsdException w:name="Table Colorful 1" w:semiHidden="1" w:unhideWhenUsed="1"/>
+    <w:lsdException w:name="Table Colorful 2" w:semiHidden="1" w:unhideWhenUsed="1"/>
+    <w:lsdException w:name="Table Colorful 3" w:semiHidden="1" w:unhideWhenUsed="1"/>
+    <w:lsdException w:name="Table Columns 1" w:semiHidden="1" w:unhideWhenUsed="1"/>
+    <w:lsdException w:name="Table Columns 2" w:semiHidden="1" w:unhideWhenUsed="1"/>
+    <w:lsdException w:name="Table Columns 3" w:semiHidden="1" w:unhideWhenUsed="1"/>
+    <w:lsdException w:name="Table Columns 4" w:semiHidden="1" w:unhideWhenUsed="1"/>
+    <w:lsdException w:name="Table Columns 5" w:semiHidden="1" w:unhideWhenUsed="1"/>
+    <w:lsdException w:name="Table Grid 1" w:semiHidden="1" w:unhideWhenUsed="1"/>
+    <w:lsdException w:name="Table Grid 2" w:semiHidden="1" w:unhideWhenUsed="1"/>
+    <w:lsdException w:name="Table Grid 3" w:semiHidden="1" w:unhideWhenUsed="1"/>
+    <w:lsdException w:name="Table Grid 4" w:semiHidden="1" w:unhideWhenUsed="1"/>
+    <w:lsdException w:name="Table Grid 5" w:semiHidden="1" w:unhideWhenUsed="1"/>
+    <w:lsdException w:name="Table Grid 6" w:semiHidden="1" w:unhideWhenUsed="1"/>
+    <w:lsdException w:name="Table Grid 7" w:semiHidden="1" w:unhideWhenUsed="1"/>
+    <w:lsdException w:name="Table Grid 8" w:semiHidden="1" w:unhideWhenUsed="1"/>
+    <w:lsdException w:name="Table List 1" w:semiHidden="1" w:unhideWhenUsed="1"/>
+    <w:lsdException w:name="Table List 2" w:semiHidden="1" w:unhideWhenUsed="1"/>
+    <w:lsdException w:name="Table List 3" w:semiHidden="1" w:unhideWhenUsed="1"/>
+    <w:lsdException w:name="Table List 4" w:semiHidden="1" w:unhideWhenUsed="1"/>
+    <w:lsdException w:name="Table List 5" w:semiHidden="1" w:unhideWhenUsed="1"/>
+    <w:lsdException w:name="Table List 6" w:semiHidden="1" w:unhideWhenUsed="1"/>
+    <w:lsdException w:name="Table List 7" w:semiHidden="1" w:unhideWhenUsed="1"/>
+    <w:lsdException w:name="Table List 8" w:semiHidden="1" w:unhideWhenUsed="1"/>
+    <w:lsdException w:name="Table 3D effects 1" w:semiHidden="1" w:unhideWhenUsed="1"/>
+    <w:lsdException w:name="Table 3D effects 2" w:semiHidden="1" w:unhideWhenUsed="1"/>
+    <w:lsdException w:name="Table 3D effects 3" w:semiHidden="1" w:unhideWhenUsed="1"/>
+    <w:lsdException w:name="Table Contemporary" w:semiHidden="1" w:unhideWhenUsed="1"/>
+    <w:lsdException w:name="Table Elegant" w:semiHidden="1" w:unhideWhenUsed="1"/>
+    <w:lsdException w:name="Table Professional" w:semiHidden="1" w:unhideWhenUsed="1"/>
+    <w:lsdException w:name="Table Subtle 1" w:semiHidden="1" w:unhideWhenUsed="1"/>
+    <w:lsdException w:name="Table Subtle 2" w:semiHidden="1" w:unhideWhenUsed="1"/>
+    <w:lsdException w:name="Table Web 1" w:semiHidden="1" w:unhideWhenUsed="1"/>
+    <w:lsdException w:name="Table Web 2" w:semiHidden="1" w:unhideWhenUsed="1"/>
+    <w:lsdException w:name="Table Web 3" w:semiHidden="1" w:unhideWhenUsed="1"/>
+    <w:lsdException w:name="Balloon Text" w:semiHidden="1" w:unhideWhenUsed="1"/>
+    <w:lsdException w:name="Table Grid" w:semiHidden="1" w:uiPriority="59" w:unhideWhenUsed="1"/>
+    <w:lsdException w:name="Table Theme" w:semiHidden="1" w:unhideWhenUsed="1"/>
+    <w:lsdException w:name="Placeholder Text" w:semiHidden="1"/>
+    <w:lsdException w:name="No Spacing" w:uiPriority="1" w:qFormat="1"/>
+    <w:lsdException w:name="Light Shading" w:uiPriority="60"/>
+    <w:lsdException w:name="Light List" w:uiPriority="61"/>
+    <w:lsdException w:name="Light Grid" w:uiPriority="62"/>
+    <w:lsdException w:name="Medium Shading 1" w:uiPriority="63"/>
+    <w:lsdException w:name="Medium Shading 2" w:uiPriority="64"/>
+    <w:lsdException w:name="Medium List 1" w:uiPriority="65"/>
+    <w:lsdException w:name="Medium List 2" w:uiPriority="66"/>
+    <w:lsdException w:name="Medium Grid 1" w:uiPriority="67"/>
+    <w:lsdException w:name="Medium Grid 2" w:uiPriority="68"/>
+    <w:lsdException w:name="Medium Grid 3" w:uiPriority="69"/>
+    <w:lsdException w:name="Dark List" w:uiPriority="70"/>
+    <w:lsdException w:name="Colorful Shading" w:uiPriority="71"/>
+    <w:lsdException w:name="Colorful List" w:uiPriority="72"/>
+    <w:lsdException w:name="Colorful Grid" w:uiPriority="73"/>
+    <w:lsdException w:name="Light Shading Accent 1" w:uiPriority="60"/>
+    <w:lsdException w:name="Light List Accent 1" w:uiPriority="61"/>
+    <w:lsdException w:name="Light Grid Accent 1" w:uiPriority="62"/>
+    <w:lsdException w:name="Medium Shading 1 Accent 1" w:uiPriority="63"/>
+    <w:lsdException w:name="Medium Shading 2 Accent 1" w:uiPriority="64"/>
+    <w:lsdException w:name="Medium List 1 Accent 1" w:uiPriority="65"/>
+    <w:lsdException w:name="Revision" w:semiHidden="1"/>
+    <w:lsdException w:name="List Paragraph" w:uiPriority="34" w:qFormat="1"/>
+    <w:lsdException w:name="Quote" w:uiPriority="29" w:qFormat="1"/>
+    <w:lsdException w:name="Intense Quote" w:uiPriority="30" w:qFormat="1"/>
+    <w:lsdException w:name="Medium List 2 Accent 1" w:uiPriority="66"/>
+    <w:lsdException w:name="Medium Grid 1 Accent 1" w:uiPriority="67"/>
+    <w:lsdException w:name="Medium Grid 2 Accent 1" w:uiPriority="68"/>
+    <w:lsdException w:name="Medium Grid 3 Accent 1" w:uiPriority="69"/>
+    <w:lsdException w:name="Dark List Accent 1" w:uiPriority="70"/>
+    <w:lsdException w:name="Colorful Shading Accent 1" w:uiPriority="71"/>
+    <w:lsdException w:name="Colorful List Accent 1" w:uiPriority="72"/>
+    <w:lsdException w:name="Colorful Grid Accent 1" w:uiPriority="73"/>
+    <w:lsdException w:name="Light Shading Accent 2" w:uiPriority="60"/>
+    <w:lsdException w:name="Light List Accent 2" w:uiPriority="61"/>
+    <w:lsdException w:name="Light Grid Accent 2" w:uiPriority="62"/>
+    <w:lsdException w:name="Medium Shading 1 Accent 2" w:uiPriority="63"/>
+    <w:lsdException w:name="Medium Shading 2 Accent 2" w:uiPriority="64"/>
+    <w:lsdException w:name="Medium List 1 Accent 2" w:uiPriority="65"/>
+    <w:lsdException w:name="Medium List 2 Accent 2" w:uiPriority="66"/>
+    <w:lsdException w:name="Medium Grid 1 Accent 2" w:uiPriority="67"/>
+    <w:lsdException w:name="Medium Grid 2 Accent 2" w:uiPriority="68"/>
+    <w:lsdException w:name="Medium Grid 3 Accent 2" w:uiPriority="69"/>
+    <w:lsdException w:name="Dark List Accent 2" w:uiPriority="70"/>
+    <w:lsdException w:name="Colorful Shading Accent 2" w:uiPriority="71"/>
+    <w:lsdException w:name="Colorful List Accent 2" w:uiPriority="72"/>
+    <w:lsdException w:name="Colorful Grid Accent 2" w:uiPriority="73"/>
+    <w:lsdException w:name="Light Shading Accent 3" w:uiPriority="60"/>
+    <w:lsdException w:name="Light List Accent 3" w:uiPriority="61"/>
+    <w:lsdException w:name="Light Grid Accent 3" w:uiPriority="62"/>
+    <w:lsdException w:name="Medium Shading 1 Accent 3" w:uiPriority="63"/>
+    <w:lsdException w:name="Medium Shading 2 Accent 3" w:uiPriority="64"/>
+    <w:lsdException w:name="Medium List 1 Accent 3" w:uiPriority="65"/>
+    <w:lsdException w:name="Medium List 2 Accent 3" w:uiPriority="66"/>
+    <w:lsdException w:name="Medium Grid 1 Accent 3" w:uiPriority="67"/>
+    <w:lsdException w:name="Medium Grid 2 Accent 3" w:uiPriority="68"/>
+    <w:lsdException w:name="Medium Grid 3 Accent 3" w:uiPriority="69"/>
+    <w:lsdException w:name="Dark List Accent 3" w:uiPriority="70"/>
+    <w:lsdException w:name="Colorful Shading Accent 3" w:uiPriority="71"/>
+    <w:lsdException w:name="Colorful List Accent 3" w:uiPriority="72"/>
+    <w:lsdException w:name="Colorful Grid Accent 3" w:uiPriority="73"/>
+    <w:lsdException w:name="Light Shading Accent 4" w:uiPriority="60"/>
+    <w:lsdException w:name="Light List Accent 4" w:uiPriority="61"/>
+    <w:lsdException w:name="Light Grid Accent 4" w:uiPriority="62"/>
+    <w:lsdException w:name="Medium Shading 1 Accent 4" w:uiPriority="63"/>
+    <w:lsdException w:name="Medium Shading 2 Accent 4" w:uiPriority="64"/>
+    <w:lsdException w:name="Medium List 1 Accent 4" w:uiPriority="65"/>
+    <w:lsdException w:name="Medium List 2 Accent 4" w:uiPriority="66"/>
+    <w:lsdException w:name="Medium Grid 1 Accent 4" w:uiPriority="67"/>
+    <w:lsdException w:name="Medium Grid 2 Accent 4" w:uiPriority="68"/>
+    <w:lsdException w:name="Medium Grid 3 Accent 4" w:uiPriority="69"/>
+    <w:lsdException w:name="Dark List Accent 4" w:uiPriority="70"/>
+    <w:lsdException w:name="Colorful Shading Accent 4" w:uiPriority="71"/>
+    <w:lsdException w:name="Colorful List Accent 4" w:uiPriority="72"/>
+    <w:lsdException w:name="Colorful Grid Accent 4" w:uiPriority="73"/>
+    <w:lsdException w:name="Light Shading Accent 5" w:uiPriority="60"/>
+    <w:lsdException w:name="Light List Accent 5" w:uiPriority="61"/>
+    <w:lsdException w:name="Light Grid Accent 5" w:uiPriority="62"/>
+    <w:lsdException w:name="Medium Shading 1 Accent 5" w:uiPriority="63"/>
+    <w:lsdException w:name="Medium Shading 2 Accent 5" w:uiPriority="64"/>
+    <w:lsdException w:name="Medium List 1 Accent 5" w:uiPriority="65"/>
+    <w:lsdException w:name="Medium List 2 Accent 5" w:uiPriority="66"/>
+    <w:lsdException w:name="Medium Grid 1 Accent 5" w:uiPriority="67"/>
+    <w:lsdException w:name="Medium Grid 2 Accent 5" w:uiPriority="68"/>
+    <w:lsdException w:name="Medium Grid 3 Accent 5" w:uiPriority="69"/>
+    <w:lsdException w:name="Dark List Accent 5" w:uiPriority="70"/>
+    <w:lsdException w:name="Colorful Shading Accent 5" w:uiPriority="71"/>
+    <w:lsdException w:name="Colorful List Accent 5" w:uiPriority="72"/>
+    <w:lsdException w:name="Colorful Grid Accent 5" w:uiPriority="73"/>
+    <w:lsdException w:name="Light Shading Accent 6" w:uiPriority="60"/>
+    <w:lsdException w:name="Light List Accent 6" w:uiPriority="61"/>
+    <w:lsdException w:name="Light Grid Accent 6" w:uiPriority="62"/>
+    <w:lsdException w:name="Medium Shading 1 Accent 6" w:uiPriority="63"/>
+    <w:lsdException w:name="Medium Shading 2 Accent 6" w:uiPriority="64"/>
+    <w:lsdException w:name="Medium List 1 Accent 6" w:uiPriority="65"/>
+    <w:lsdException w:name="Medium List 2 Accent 6" w:uiPriority="66"/>
+    <w:lsdException w:name="Medium Grid 1 Accent 6" w:uiPriority="67"/>
+    <w:lsdException w:name="Medium Grid 2 Accent 6" w:uiPriority="68"/>
+    <w:lsdException w:name="Medium Grid 3 Accent 6" w:uiPriority="69"/>
+    <w:lsdException w:name="Dark List Accent 6" w:uiPriority="70"/>
+    <w:lsdException w:name="Colorful Shading Accent 6" w:uiPriority="71"/>
+    <w:lsdException w:name="Colorful List Accent 6" w:uiPriority="72"/>
+    <w:lsdException w:name="Colorful Grid Accent 6" w:uiPriority="73"/>
+    <w:lsdException w:name="Subtle Emphasis" w:uiPriority="19" w:qFormat="1"/>
+    <w:lsdException w:name="Intense Emphasis" w:uiPriority="21" w:qFormat="1"/>
+    <w:lsdException w:name="Subtle Reference" w:uiPriority="31" w:qFormat="1"/>
+    <w:lsdException w:name="Intense Reference" w:uiPriority="32" w:qFormat="1"/>
+    <w:lsdException w:name="Book Title" w:uiPriority="33" w:qFormat="1"/>
+    <w:lsdException w:name="Bibliography" w:semiHidden="1" w:uiPriority="37" w:unhideWhenUsed="1"/>
+    <w:lsdException w:name="TOC Heading" w:semiHidden="1" w:uiPriority="39" w:unhideWhenUsed="1" w:qFormat="1"/>
+    <w:lsdException w:name="Plain Table 1" w:uiPriority="41"/>
+    <w:lsdException w:name="Plain Table 2" w:uiPriority="42"/>
+    <w:lsdException w:name="Plain Table 3" w:uiPriority="43"/>
+    <w:lsdException w:name="Plain Table 4" w:uiPriority="44"/>
+    <w:lsdException w:name="Plain Table 5" w:uiPriority="45"/>
+    <w:lsdException w:name="Grid Table Light" w:uiPriority="40"/>
+    <w:lsdException w:name="Grid Table 1 Light" w:uiPriority="46"/>
+    <w:lsdException w:name="Grid Table 2" w:uiPriority="47"/>
+    <w:lsdException w:name="Grid Table 3" w:uiPriority="48"/>
+    <w:lsdException w:name="Grid Table 4" w:uiPriority="49"/>
+    <w:lsdException w:name="Grid Table 5 Dark" w:uiPriority="50"/>
+    <w:lsdException w:name="Grid Table 6 Colorful" w:uiPriority="51"/>
+    <w:lsdException w:name="Grid Table 7 Colorful" w:uiPriority="52"/>
+    <w:lsdException w:name="Grid Table 1 Light Accent 1" w:uiPriority="46"/>
+    <w:lsdException w:name="Grid Table 2 Accent 1" w:uiPriority="47"/>
+    <w:lsdException w:name="Grid Table 3 Accent 1" w:uiPriority="48"/>
+    <w:lsdException w:name="Grid Table 4 Accent 1" w:uiPriority="49"/>
+    <w:lsdException w:name="Grid Table 5 Dark Accent 1" w:uiPriority="50"/>
+    <w:lsdException w:name="Grid Table 6 Colorful Accent 1" w:uiPriority="51"/>
+    <w:lsdException w:name="Grid Table 7 Colorful Accent 1" w:uiPriority="52"/>
+    <w:lsdException w:name="Grid Table 1 Light Accent 2" w:uiPriority="46"/>
+    <w:lsdException w:name="Grid Table 2 Accent 2" w:uiPriority="47"/>
+    <w:lsdException w:name="Grid Table 3 Accent 2" w:uiPriority="48"/>
+    <w:lsdException w:name="Grid Table 4 Accent 2" w:uiPriority="49"/>
+    <w:lsdException w:name="Grid Table 5 Dark Accent 2" w:uiPriority="50"/>
+    <w:lsdException w:name="Grid Table 6 Colorful Accent 2" w:uiPriority="51"/>
+    <w:lsdException w:name="Grid Table 7 Colorful Accent 2" w:uiPriority="52"/>
+    <w:lsdException w:name="Grid Table 1 Light Accent 3" w:uiPriority="46"/>
+    <w:lsdException w:name="Grid Table 2 Accent 3" w:uiPriority="47"/>
+    <w:lsdException w:name="Grid Table 3 Accent 3" w:uiPriority="48"/>
+    <w:lsdException w:name="Grid Table 4 Accent 3" w:uiPriority="49"/>
+    <w:lsdException w:name="Grid Table 5 Dark Accent 3" w:uiPriority="50"/>
+    <w:lsdException w:name="Grid Table 6 Colorful Accent 3" w:uiPriority="51"/>
+    <w:lsdException w:name="Grid Table 7 Colorful Accent 3" w:uiPriority="52"/>
+    <w:lsdException w:name="Grid Table 1 Light Accent 4" w:uiPriority="46"/>
+    <w:lsdException w:name="Grid Table 2 Accent 4" w:uiPriority="47"/>
+    <w:lsdException w:name="Grid Table 3 Accent 4" w:uiPriority="48"/>
+    <w:lsdException w:name="Grid Table 4 Accent 4" w:uiPriority="49"/>
+    <w:lsdException w:name="Grid Table 5 Dark Accent 4" w:uiPriority="50"/>
+    <w:lsdException w:name="Grid Table 6 Colorful Accent 4" w:uiPriority="51"/>
+    <w:lsdException w:name="Grid Table 7 Colorful Accent 4" w:uiPriority="52"/>
+    <w:lsdException w:name="Grid Table 1 Light Accent 5" w:uiPriority="46"/>
+    <w:lsdException w:name="Grid Table 2 Accent 5" w:uiPriority="47"/>
+    <w:lsdException w:name="Grid Table 3 Accent 5" w:uiPriority="48"/>
+    <w:lsdException w:name="Grid Table 4 Accent 5" w:uiPriority="49"/>
+    <w:lsdException w:name="Grid Table 5 Dark Accent 5" w:uiPriority="50"/>
+    <w:lsdException w:name="Grid Table 6 Colorful Accent 5" w:uiPriority="51"/>
+    <w:lsdException w:name="Grid Table 7 Colorful Accent 5" w:uiPriority="52"/>
+    <w:lsdException w:name="Grid Table 1 Light Accent 6" w:uiPriority="46"/>
+    <w:lsdException w:name="Grid Table 2 Accent 6" w:uiPriority="47"/>
+    <w:lsdException w:name="Grid Table 3 Accent 6" w:uiPriority="48"/>
+    <w:lsdException w:name="Grid Table 4 Accent 6" w:uiPriority="49"/>
+    <w:lsdException w:name="Grid Table 5 Dark Accent 6" w:uiPriority="50"/>
+    <w:lsdException w:name="Grid Table 6 Colorful Accent 6" w:uiPriority="51"/>
+    <w:lsdException w:name="Grid Table 7 Colorful Accent 6" w:uiPriority="52"/>
+    <w:lsdException w:name="List Table 1 Light" w:uiPriority="46"/>
+    <w:lsdException w:name="List Table 2" w:uiPriority="47"/>
+    <w:lsdException w:name="List Table 3" w:uiPriority="48"/>
+    <w:lsdException w:name="List Table 4" w:uiPriority="49"/>
+    <w:lsdException w:name="List Table 5 Dark" w:uiPriority="50"/>
+    <w:lsdException w:name="List Table 6 Colorful" w:uiPriority="51"/>
+    <w:lsdException w:name="List Table 7 Colorful" w:uiPriority="52"/>
+    <w:lsdException w:name="List Table 1 Light Accent 1" w:uiPriority="46"/>
+    <w:lsdException w:name="List Table 2 Accent 1" w:uiPriority="47"/>
+    <w:lsdException w:name="List Table 3 Accent 1" w:uiPriority="48"/>
+    <w:lsdException w:name="List Table 4 Accent 1" w:uiPriority="49"/>
+    <w:lsdException w:name="List Table 5 Dark Accent 1" w:uiPriority="50"/>
+    <w:lsdException w:name="List Table 6 Colorful Accent 1" w:uiPriority="51"/>
+    <w:lsdException w:name="List Table 7 Colorful Accent 1" w:uiPriority="52"/>
+    <w:lsdException w:name="List Table 1 Light Accent 2" w:uiPriority="46"/>
+    <w:lsdException w:name="List Table 2 Accent 2" w:uiPriority="47"/>
+    <w:lsdException w:name="List Table 3 Accent 2" w:uiPriority="48"/>
+    <w:lsdException w:name="List Table 4 Accent 2" w:uiPriority="49"/>
+    <w:lsdException w:name="List Table 5 Dark Accent 2" w:uiPriority="50"/>
+    <w:lsdException w:name="List Table 6 Colorful Accent 2" w:uiPriority="51"/>
+    <w:lsdException w:name="List Table 7 Colorful Accent 2" w:uiPriority="52"/>
+    <w:lsdException w:name="List Table 1 Light Accent 3" w:uiPriority="46"/>
+    <w:lsdException w:name="List Table 2 Accent 3" w:uiPriority="47"/>
+    <w:lsdException w:name="List Table 3 Accent 3" w:uiPriority="48"/>
+    <w:lsdException w:name="List Table 4 Accent 3" w:uiPriority="49"/>
+    <w:lsdException w:name="List Table 5 Dark Accent 3" w:uiPriority="50"/>
+    <w:lsdException w:name="List Table 6 Colorful Accent 3" w:uiPriority="51"/>
+    <w:lsdException w:name="List Table 7 Colorful Accent 3" w:uiPriority="52"/>
+    <w:lsdException w:name="List Table 1 Light Accent 4" w:uiPriority="46"/>
+    <w:lsdException w:name="List Table 2 Accent 4" w:uiPriority="47"/>
+    <w:lsdException w:name="List Table 3 Accent 4" w:uiPriority="48"/>
+    <w:lsdException w:name="List Table 4 Accent 4" w:uiPriority="49"/>
+    <w:lsdException w:name="List Table 5 Dark Accent 4" w:uiPriority="50"/>
+    <w:lsdException w:name="List Table 6 Colorful Accent 4" w:uiPriority="51"/>
+    <w:lsdException w:name="List Table 7 Colorful Accent 4" w:uiPriority="52"/>
+    <w:lsdException w:name="List Table 1 Light Accent 5" w:uiPriority="46"/>
+    <w:lsdException w:name="List Table 2 Accent 5" w:uiPriority="47"/>
+    <w:lsdException w:name="List Table 3 Accent 5" w:uiPriority="48"/>
+    <w:lsdException w:name="List Table 4 Accent 5" w:uiPriority="49"/>
+    <w:lsdException w:name="List Table 5 Dark Accent 5" w:uiPriority="50"/>
+    <w:lsdException w:name="List Table 6 Colorful Accent 5" w:uiPriority="51"/>
+    <w:lsdException w:name="List Table 7 Colorful Accent 5" w:uiPriority="52"/>
+    <w:lsdException w:name="List Table 1 Light Accent 6" w:uiPriority="46"/>
+    <w:lsdException w:name="List Table 2 Accent 6" w:uiPriority="47"/>
+    <w:lsdException w:name="List Table 3 Accent 6" w:uiPriority="48"/>
+    <w:lsdException w:name="List Table 4 Accent 6" w:uiPriority="49"/>
+    <w:lsdException w:name="List Table 5 Dark Accent 6" w:uiPriority="50"/>
+    <w:lsdException w:name="List Table 6 Colorful Accent 6" w:uiPriority="51"/>
+    <w:lsdException w:name="List Table 7 Colorful Accent 6" w:uiPriority="52"/>
+    <w:lsdException w:name="Mention" w:semiHidden="1" w:unhideWhenUsed="1"/>
+    <w:lsdException w:name="Smart Hyperlink" w:semiHidden="1" w:unhideWhenUsed="1"/>
+    <w:lsdException w:name="Hashtag" w:semiHidden="1" w:unhideWhenUsed="1"/>
+    <w:lsdException w:name="Unresolved Mention" w:semiHidden="1" w:unhideWhenUsed="1"/>
+    <w:lsdException w:name="Smart Link" w:semiHidden="1" w:unhideWhenUsed="1"/>
   </w:latentStyles>
-  <w:style w:type="paragraph" w:default="1" w:styleId="a">
+  <w:style w:type="paragraph" w:default="1" w:styleId="Normal">
     <w:name w:val="Normal"/>
     <w:qFormat/>
     <w:rsid w:val="00F23272"/>
@@ -2419,18 +2694,17 @@
       <w:sz w:val="22"/>
     </w:rPr>
   </w:style>
-  <w:style w:type="character" w:default="1" w:styleId="a0">
+  <w:style w:type="character" w:default="1" w:styleId="DefaultParagraphFont">
     <w:name w:val="Default Paragraph Font"/>
     <w:uiPriority w:val="1"/>
     <w:semiHidden/>
     <w:unhideWhenUsed/>
   </w:style>
-  <w:style w:type="table" w:default="1" w:styleId="a1">
+  <w:style w:type="table" w:default="1" w:styleId="TableNormal">
     <w:name w:val="Normal Table"/>
     <w:uiPriority w:val="99"/>
     <w:semiHidden/>
     <w:unhideWhenUsed/>
-    <w:qFormat/>
     <w:tblPr>
       <w:tblInd w:w="0" w:type="dxa"/>
       <w:tblCellMar>
@@ -2441,15 +2715,15 @@
       </w:tblCellMar>
     </w:tblPr>
   </w:style>
-  <w:style w:type="numbering" w:default="1" w:styleId="a2">
+  <w:style w:type="numbering" w:default="1" w:styleId="NoList">
     <w:name w:val="No List"/>
     <w:uiPriority w:val="99"/>
     <w:semiHidden/>
     <w:unhideWhenUsed/>
   </w:style>
-  <w:style w:type="character" w:styleId="a3">
+  <w:style w:type="character" w:styleId="Strong">
     <w:name w:val="Strong"/>
-    <w:basedOn w:val="a0"/>
+    <w:basedOn w:val="DefaultParagraphFont"/>
     <w:uiPriority w:val="22"/>
     <w:qFormat/>
     <w:rsid w:val="00020EA8"/>
@@ -2460,11 +2734,11 @@
   </w:style>
   <w:style w:type="character" w:customStyle="1" w:styleId="html-tag">
     <w:name w:val="html-tag"/>
-    <w:basedOn w:val="a0"/>
+    <w:basedOn w:val="DefaultParagraphFont"/>
     <w:qFormat/>
     <w:rsid w:val="00020EA8"/>
   </w:style>
-  <w:style w:type="character" w:customStyle="1" w:styleId="a4">
+  <w:style w:type="character" w:customStyle="1" w:styleId="a">
     <w:name w:val="Абзац списка Знак"/>
     <w:uiPriority w:val="34"/>
     <w:qFormat/>
@@ -2507,8 +2781,8 @@
   </w:style>
   <w:style w:type="paragraph" w:customStyle="1" w:styleId="Heading">
     <w:name w:val="Heading"/>
-    <w:basedOn w:val="a"/>
-    <w:next w:val="a5"/>
+    <w:basedOn w:val="Normal"/>
+    <w:next w:val="BodyText"/>
     <w:qFormat/>
     <w:rsid w:val="002A202C"/>
     <w:pPr>
@@ -2521,17 +2795,17 @@
       <w:szCs w:val="28"/>
     </w:rPr>
   </w:style>
-  <w:style w:type="paragraph" w:styleId="a5">
+  <w:style w:type="paragraph" w:styleId="BodyText">
     <w:name w:val="Body Text"/>
-    <w:basedOn w:val="a"/>
+    <w:basedOn w:val="Normal"/>
     <w:rsid w:val="002A202C"/>
     <w:pPr>
       <w:spacing w:after="140"/>
     </w:pPr>
   </w:style>
-  <w:style w:type="paragraph" w:styleId="a6">
+  <w:style w:type="paragraph" w:styleId="List">
     <w:name w:val="List"/>
-    <w:basedOn w:val="a5"/>
+    <w:basedOn w:val="BodyText"/>
     <w:rsid w:val="002A202C"/>
     <w:rPr>
       <w:rFonts w:cs="Arial"/>
@@ -2539,7 +2813,7 @@
   </w:style>
   <w:style w:type="paragraph" w:customStyle="1" w:styleId="1">
     <w:name w:val="Название объекта1"/>
-    <w:basedOn w:val="a"/>
+    <w:basedOn w:val="Normal"/>
     <w:qFormat/>
     <w:rsid w:val="002A202C"/>
     <w:pPr>
@@ -2556,7 +2830,7 @@
   </w:style>
   <w:style w:type="paragraph" w:customStyle="1" w:styleId="Index">
     <w:name w:val="Index"/>
-    <w:basedOn w:val="a"/>
+    <w:basedOn w:val="Normal"/>
     <w:qFormat/>
     <w:rsid w:val="002A202C"/>
     <w:pPr>
@@ -2568,8 +2842,8 @@
   </w:style>
   <w:style w:type="paragraph" w:customStyle="1" w:styleId="10">
     <w:name w:val="Заголовок1"/>
-    <w:basedOn w:val="a"/>
-    <w:next w:val="a5"/>
+    <w:basedOn w:val="Normal"/>
+    <w:next w:val="BodyText"/>
     <w:qFormat/>
     <w:rsid w:val="002A202C"/>
     <w:pPr>
@@ -2584,7 +2858,7 @@
   </w:style>
   <w:style w:type="paragraph" w:customStyle="1" w:styleId="11">
     <w:name w:val="Указатель1"/>
-    <w:basedOn w:val="a"/>
+    <w:basedOn w:val="Normal"/>
     <w:qFormat/>
     <w:rsid w:val="002A202C"/>
     <w:pPr>
@@ -2594,9 +2868,9 @@
       <w:rFonts w:cs="Arial"/>
     </w:rPr>
   </w:style>
-  <w:style w:type="paragraph" w:styleId="a7">
+  <w:style w:type="paragraph" w:styleId="ListParagraph">
     <w:name w:val="List Paragraph"/>
-    <w:basedOn w:val="a"/>
+    <w:basedOn w:val="Normal"/>
     <w:uiPriority w:val="34"/>
     <w:qFormat/>
     <w:rsid w:val="00CC2966"/>
@@ -2605,9 +2879,9 @@
       <w:contextualSpacing/>
     </w:pPr>
   </w:style>
-  <w:style w:type="paragraph" w:styleId="a8">
+  <w:style w:type="paragraph" w:styleId="NormalWeb">
     <w:name w:val="Normal (Web)"/>
-    <w:basedOn w:val="a"/>
+    <w:basedOn w:val="Normal"/>
     <w:unhideWhenUsed/>
     <w:qFormat/>
     <w:rsid w:val="008378F0"/>
@@ -2623,7 +2897,7 @@
   </w:style>
   <w:style w:type="paragraph" w:customStyle="1" w:styleId="TableContents">
     <w:name w:val="Table Contents"/>
-    <w:basedOn w:val="a"/>
+    <w:basedOn w:val="Normal"/>
     <w:qFormat/>
     <w:rsid w:val="002A202C"/>
     <w:pPr>
@@ -2643,13 +2917,12 @@
       <w:bCs/>
     </w:rPr>
   </w:style>
-  <w:style w:type="table" w:styleId="a9">
+  <w:style w:type="table" w:styleId="TableGrid">
     <w:name w:val="Table Grid"/>
-    <w:basedOn w:val="a1"/>
+    <w:basedOn w:val="TableNormal"/>
     <w:uiPriority w:val="59"/>
     <w:rsid w:val="00020EA8"/>
     <w:tblPr>
-      <w:tblInd w:w="0" w:type="dxa"/>
       <w:tblBorders>
         <w:top w:val="single" w:sz="4" w:space="0" w:color="auto"/>
         <w:left w:val="single" w:sz="4" w:space="0" w:color="auto"/>
@@ -2658,17 +2931,11 @@
         <w:insideH w:val="single" w:sz="4" w:space="0" w:color="auto"/>
         <w:insideV w:val="single" w:sz="4" w:space="0" w:color="auto"/>
       </w:tblBorders>
-      <w:tblCellMar>
-        <w:top w:w="0" w:type="dxa"/>
-        <w:left w:w="108" w:type="dxa"/>
-        <w:bottom w:w="0" w:type="dxa"/>
-        <w:right w:w="108" w:type="dxa"/>
-      </w:tblCellMar>
     </w:tblPr>
   </w:style>
-  <w:style w:type="character" w:styleId="aa">
+  <w:style w:type="character" w:styleId="PlaceholderText">
     <w:name w:val="Placeholder Text"/>
-    <w:basedOn w:val="a0"/>
+    <w:basedOn w:val="DefaultParagraphFont"/>
     <w:uiPriority w:val="99"/>
     <w:semiHidden/>
     <w:rsid w:val="007B327E"/>
@@ -2676,10 +2943,10 @@
       <w:color w:val="808080"/>
     </w:rPr>
   </w:style>
-  <w:style w:type="paragraph" w:styleId="ab">
+  <w:style w:type="paragraph" w:styleId="BalloonText">
     <w:name w:val="Balloon Text"/>
-    <w:basedOn w:val="a"/>
-    <w:link w:val="ac"/>
+    <w:basedOn w:val="Normal"/>
+    <w:link w:val="BalloonTextChar"/>
     <w:uiPriority w:val="99"/>
     <w:semiHidden/>
     <w:unhideWhenUsed/>
@@ -2693,10 +2960,10 @@
       <w:szCs w:val="16"/>
     </w:rPr>
   </w:style>
-  <w:style w:type="character" w:customStyle="1" w:styleId="ac">
-    <w:name w:val="Текст выноски Знак"/>
-    <w:basedOn w:val="a0"/>
-    <w:link w:val="ab"/>
+  <w:style w:type="character" w:customStyle="1" w:styleId="BalloonTextChar">
+    <w:name w:val="Balloon Text Char"/>
+    <w:basedOn w:val="DefaultParagraphFont"/>
+    <w:link w:val="BalloonText"/>
     <w:uiPriority w:val="99"/>
     <w:semiHidden/>
     <w:rsid w:val="00331037"/>
@@ -2710,7 +2977,7 @@
 </file>
 
 <file path=word/glossary/document.xml><?xml version="1.0" encoding="utf-8"?>
-<w:glossaryDocument xmlns:ve="http://schemas.openxmlformats.org/markup-compatibility/2006" xmlns:o="urn:schemas-microsoft-com:office:office" xmlns:r="http://schemas.openxmlformats.org/officeDocument/2006/relationships" xmlns:m="http://schemas.openxmlformats.org/officeDocument/2006/math" xmlns:v="urn:schemas-microsoft-com:vml" xmlns:wp="http://schemas.openxmlformats.org/drawingml/2006/wordprocessingDrawing" xmlns:w10="urn:schemas-microsoft-com:office:word" xmlns:w="http://schemas.openxmlformats.org/wordprocessingml/2006/main" xmlns:wne="http://schemas.microsoft.com/office/word/2006/wordml">
+<w:glossaryDocument xmlns:wpc="http://schemas.microsoft.com/office/word/2010/wordprocessingCanvas" xmlns:cx="http://schemas.microsoft.com/office/drawing/2014/chartex" xmlns:cx1="http://schemas.microsoft.com/office/drawing/2015/9/8/chartex" xmlns:cx2="http://schemas.microsoft.com/office/drawing/2015/10/21/chartex" xmlns:cx3="http://schemas.microsoft.com/office/drawing/2016/5/9/chartex" xmlns:cx4="http://schemas.microsoft.com/office/drawing/2016/5/10/chartex" xmlns:cx5="http://schemas.microsoft.com/office/drawing/2016/5/11/chartex" xmlns:cx6="http://schemas.microsoft.com/office/drawing/2016/5/12/chartex" xmlns:cx7="http://schemas.microsoft.com/office/drawing/2016/5/13/chartex" xmlns:cx8="http://schemas.microsoft.com/office/drawing/2016/5/14/chartex" xmlns:mc="http://schemas.openxmlformats.org/markup-compatibility/2006" xmlns:aink="http://schemas.microsoft.com/office/drawing/2016/ink" xmlns:am3d="http://schemas.microsoft.com/office/drawing/2017/model3d" xmlns:o="urn:schemas-microsoft-com:office:office" xmlns:r="http://schemas.openxmlformats.org/officeDocument/2006/relationships" xmlns:m="http://schemas.openxmlformats.org/officeDocument/2006/math" xmlns:v="urn:schemas-microsoft-com:vml" xmlns:wp14="http://schemas.microsoft.com/office/word/2010/wordprocessingDrawing" xmlns:wp="http://schemas.openxmlformats.org/drawingml/2006/wordprocessingDrawing" xmlns:w10="urn:schemas-microsoft-com:office:word" xmlns:w="http://schemas.openxmlformats.org/wordprocessingml/2006/main" xmlns:w14="http://schemas.microsoft.com/office/word/2010/wordml" xmlns:w15="http://schemas.microsoft.com/office/word/2012/wordml" xmlns:w16cex="http://schemas.microsoft.com/office/word/2018/wordml/cex" xmlns:w16cid="http://schemas.microsoft.com/office/word/2016/wordml/cid" xmlns:w16="http://schemas.microsoft.com/office/word/2018/wordml" xmlns:w16sdtdh="http://schemas.microsoft.com/office/word/2020/wordml/sdtdatahash" xmlns:w16se="http://schemas.microsoft.com/office/word/2015/wordml/symex" xmlns:wpg="http://schemas.microsoft.com/office/word/2010/wordprocessingGroup" xmlns:wpi="http://schemas.microsoft.com/office/word/2010/wordprocessingInk" xmlns:wne="http://schemas.microsoft.com/office/word/2006/wordml" xmlns:wps="http://schemas.microsoft.com/office/word/2010/wordprocessingShape" mc:Ignorable="w14 w15 w16se w16cid w16 w16cex w16sdtdh wp14">
   <w:docParts>
     <w:docPart>
       <w:docPartPr>
@@ -2731,7 +2998,7 @@
         <w:p>
           <w:r>
             <w:rPr>
-              <w:rStyle w:val="a3"/>
+              <w:rStyle w:val="PlaceholderText"/>
             </w:rPr>
             <w:t>Место для ввода текста.</w:t>
           </w:r>
@@ -2757,7 +3024,7 @@
         <w:p>
           <w:r>
             <w:rPr>
-              <w:rStyle w:val="a3"/>
+              <w:rStyle w:val="PlaceholderText"/>
             </w:rPr>
             <w:t>Место для ввода текста.</w:t>
           </w:r>
@@ -2769,13 +3036,13 @@
 </file>
 
 <file path=word/glossary/fontTable.xml><?xml version="1.0" encoding="utf-8"?>
-<w:fonts xmlns:r="http://schemas.openxmlformats.org/officeDocument/2006/relationships" xmlns:w="http://schemas.openxmlformats.org/wordprocessingml/2006/main">
+<w:fonts xmlns:mc="http://schemas.openxmlformats.org/markup-compatibility/2006" xmlns:r="http://schemas.openxmlformats.org/officeDocument/2006/relationships" xmlns:w="http://schemas.openxmlformats.org/wordprocessingml/2006/main" xmlns:w14="http://schemas.microsoft.com/office/word/2010/wordml" xmlns:w15="http://schemas.microsoft.com/office/word/2012/wordml" xmlns:w16cex="http://schemas.microsoft.com/office/word/2018/wordml/cex" xmlns:w16cid="http://schemas.microsoft.com/office/word/2016/wordml/cid" xmlns:w16="http://schemas.microsoft.com/office/word/2018/wordml" xmlns:w16sdtdh="http://schemas.microsoft.com/office/word/2020/wordml/sdtdatahash" xmlns:w16se="http://schemas.microsoft.com/office/word/2015/wordml/symex" mc:Ignorable="w14 w15 w16se w16cid w16 w16cex w16sdtdh">
   <w:font w:name="Times New Roman">
     <w:panose1 w:val="02020603050405020304"/>
     <w:charset w:val="00"/>
     <w:family w:val="roman"/>
     <w:pitch w:val="variable"/>
-    <w:sig w:usb0="E0002EFF" w:usb1="C0007843" w:usb2="00000009" w:usb3="00000000" w:csb0="000001FF" w:csb1="00000000"/>
+    <w:sig w:usb0="E0002EFF" w:usb1="C000785B" w:usb2="00000009" w:usb3="00000000" w:csb0="000001FF" w:csb1="00000000"/>
   </w:font>
   <w:font w:name="Courier New">
     <w:panose1 w:val="02070309020205020404"/>
@@ -2783,37 +3050,38 @@
     <w:family w:val="modern"/>
     <w:notTrueType/>
     <w:pitch w:val="fixed"/>
-    <w:sig w:usb0="00000003" w:usb1="00000000" w:usb2="00000000" w:usb3="00000000" w:csb0="00000001" w:csb1="00000000"/>
+    <w:sig w:usb0="E0002AFF" w:usb1="C0007843" w:usb2="00000009" w:usb3="00000000" w:csb0="000001FF" w:csb1="00000000"/>
   </w:font>
   <w:font w:name="Wingdings">
-    <w:panose1 w:val="00000000000000000000"/>
-    <w:charset w:val="02"/>
-    <w:family w:val="auto"/>
+    <w:panose1 w:val="05000000000000000000"/>
+    <w:charset w:val="4D"/>
+    <w:family w:val="decorative"/>
     <w:pitch w:val="variable"/>
-    <w:sig w:usb0="00000000" w:usb1="10000000" w:usb2="00000000" w:usb3="00000000" w:csb0="80000000" w:csb1="00000000"/>
+    <w:sig w:usb0="00000003" w:usb1="00000000" w:usb2="00000000" w:usb3="00000000" w:csb0="80000001" w:csb1="00000000"/>
   </w:font>
   <w:font w:name="Symbol">
     <w:panose1 w:val="05050102010706020507"/>
     <w:charset w:val="02"/>
-    <w:family w:val="roman"/>
+    <w:family w:val="decorative"/>
     <w:pitch w:val="variable"/>
     <w:sig w:usb0="00000000" w:usb1="10000000" w:usb2="00000000" w:usb3="00000000" w:csb0="80000000" w:csb1="00000000"/>
   </w:font>
   <w:font w:name="OpenSymbol">
     <w:altName w:val="Times New Roman"/>
+    <w:panose1 w:val="020B0604020202020204"/>
     <w:charset w:val="01"/>
     <w:family w:val="auto"/>
     <w:pitch w:val="default"/>
-    <w:sig w:usb0="00000000" w:usb1="00000000" w:usb2="00000000" w:usb3="00000000" w:csb0="00000000" w:csb1="00000000"/>
   </w:font>
   <w:font w:name="Calibri">
     <w:panose1 w:val="020F0502020204030204"/>
     <w:charset w:val="00"/>
     <w:family w:val="swiss"/>
     <w:pitch w:val="variable"/>
-    <w:sig w:usb0="A00002EF" w:usb1="4000207B" w:usb2="00000000" w:usb3="00000000" w:csb0="0000009F" w:csb1="00000000"/>
+    <w:sig w:usb0="E0002AFF" w:usb1="C000247B" w:usb2="00000009" w:usb3="00000000" w:csb0="000001FF" w:csb1="00000000"/>
   </w:font>
   <w:font w:name="Liberation Sans">
+    <w:altName w:val="Arial"/>
     <w:panose1 w:val="020B0604020202020204"/>
     <w:charset w:val="00"/>
     <w:family w:val="swiss"/>
@@ -2821,12 +3089,11 @@
     <w:sig w:usb0="E0000AFF" w:usb1="500078FF" w:usb2="00000021" w:usb3="00000000" w:csb0="000001BF" w:csb1="00000000"/>
   </w:font>
   <w:font w:name="Noto Sans CJK SC Regular">
-    <w:panose1 w:val="00000000000000000000"/>
+    <w:panose1 w:val="020B0604020202020204"/>
     <w:charset w:val="00"/>
     <w:family w:val="roman"/>
     <w:notTrueType/>
     <w:pitch w:val="default"/>
-    <w:sig w:usb0="00000000" w:usb1="00000000" w:usb2="00000000" w:usb3="00000000" w:csb0="00000000" w:csb1="00000000"/>
   </w:font>
   <w:font w:name="Noto Sans Devanagari">
     <w:panose1 w:val="020B0502040504020204"/>
@@ -2836,44 +3103,59 @@
     <w:sig w:usb0="80008023" w:usb1="00002046" w:usb2="00000000" w:usb3="00000000" w:csb0="00000001" w:csb1="00000000"/>
   </w:font>
   <w:font w:name="Arial">
-    <w:altName w:val="Arial Unicode MS"/>
     <w:panose1 w:val="020B0604020202020204"/>
     <w:charset w:val="00"/>
     <w:family w:val="swiss"/>
-    <w:notTrueType/>
     <w:pitch w:val="variable"/>
-    <w:sig w:usb0="00000003" w:usb1="00000000" w:usb2="00000000" w:usb3="00000000" w:csb0="00000001" w:csb1="00000000"/>
+    <w:sig w:usb0="E0002AFF" w:usb1="C0007843" w:usb2="00000009" w:usb3="00000000" w:csb0="000001FF" w:csb1="00000000"/>
   </w:font>
   <w:font w:name="Microsoft YaHei">
+    <w:panose1 w:val="020B0503020204020204"/>
     <w:charset w:val="86"/>
     <w:family w:val="swiss"/>
     <w:pitch w:val="variable"/>
-    <w:sig w:usb0="80000287" w:usb1="280F3C52" w:usb2="00000016" w:usb3="00000000" w:csb0="0004001F" w:csb1="00000000"/>
+    <w:sig w:usb0="80000287" w:usb1="28CF3C52" w:usb2="00000016" w:usb3="00000000" w:csb0="0004001F" w:csb1="00000000"/>
   </w:font>
   <w:font w:name="Tahoma">
     <w:panose1 w:val="020B0604030504040204"/>
     <w:charset w:val="00"/>
     <w:family w:val="swiss"/>
     <w:pitch w:val="variable"/>
-    <w:sig w:usb0="800022EF" w:usb1="C000205A" w:usb2="00000008" w:usb3="00000000" w:csb0="00000057" w:csb1="00000000"/>
+    <w:sig w:usb0="E1002EFF" w:usb1="C000605B" w:usb2="00000029" w:usb3="00000000" w:csb0="000101FF" w:csb1="00000000"/>
+  </w:font>
+  <w:font w:name="Apple Color Emoji">
+    <w:panose1 w:val="00000000000000000000"/>
+    <w:charset w:val="00"/>
+    <w:family w:val="auto"/>
+    <w:pitch w:val="variable"/>
+    <w:sig w:usb0="00000003" w:usb1="18000000" w:usb2="14000000" w:usb3="00000000" w:csb0="00000001" w:csb1="00000000"/>
   </w:font>
   <w:font w:name="Cambria">
     <w:panose1 w:val="02040503050406030204"/>
     <w:charset w:val="00"/>
     <w:family w:val="roman"/>
     <w:pitch w:val="variable"/>
-    <w:sig w:usb0="A00002EF" w:usb1="4000004B" w:usb2="00000000" w:usb3="00000000" w:csb0="0000009F" w:csb1="00000000"/>
+    <w:sig w:usb0="E00002FF" w:usb1="400004FF" w:usb2="00000000" w:usb3="00000000" w:csb0="0000019F" w:csb1="00000000"/>
+  </w:font>
+  <w:font w:name="Calibri Light">
+    <w:panose1 w:val="020F0302020204030204"/>
+    <w:charset w:val="00"/>
+    <w:family w:val="swiss"/>
+    <w:pitch w:val="variable"/>
+    <w:sig w:usb0="E0002AFF" w:usb1="C000247B" w:usb2="00000009" w:usb3="00000000" w:csb0="000001FF" w:csb1="00000000"/>
   </w:font>
 </w:fonts>
 </file>
 
 <file path=word/glossary/settings.xml><?xml version="1.0" encoding="utf-8"?>
-<w:settings xmlns:o="urn:schemas-microsoft-com:office:office" xmlns:r="http://schemas.openxmlformats.org/officeDocument/2006/relationships" xmlns:m="http://schemas.openxmlformats.org/officeDocument/2006/math" xmlns:v="urn:schemas-microsoft-com:vml" xmlns:w10="urn:schemas-microsoft-com:office:word" xmlns:w="http://schemas.openxmlformats.org/wordprocessingml/2006/main" xmlns:sl="http://schemas.openxmlformats.org/schemaLibrary/2006/main">
+<w:settings xmlns:mc="http://schemas.openxmlformats.org/markup-compatibility/2006" xmlns:o="urn:schemas-microsoft-com:office:office" xmlns:r="http://schemas.openxmlformats.org/officeDocument/2006/relationships" xmlns:m="http://schemas.openxmlformats.org/officeDocument/2006/math" xmlns:v="urn:schemas-microsoft-com:vml" xmlns:w10="urn:schemas-microsoft-com:office:word" xmlns:w="http://schemas.openxmlformats.org/wordprocessingml/2006/main" xmlns:w14="http://schemas.microsoft.com/office/word/2010/wordml" xmlns:w15="http://schemas.microsoft.com/office/word/2012/wordml" xmlns:w16cex="http://schemas.microsoft.com/office/word/2018/wordml/cex" xmlns:w16cid="http://schemas.microsoft.com/office/word/2016/wordml/cid" xmlns:w16="http://schemas.microsoft.com/office/word/2018/wordml" xmlns:w16sdtdh="http://schemas.microsoft.com/office/word/2020/wordml/sdtdatahash" xmlns:w16se="http://schemas.microsoft.com/office/word/2015/wordml/symex" xmlns:sl="http://schemas.openxmlformats.org/schemaLibrary/2006/main" mc:Ignorable="w14 w15 w16se w16cid w16 w16cex w16sdtdh">
   <w:view w:val="normal"/>
   <w:defaultTabStop w:val="708"/>
   <w:characterSpacingControl w:val="doNotCompress"/>
   <w:compat>
     <w:useFELayout/>
+    <w:compatSetting w:name="compatibilityMode" w:uri="http://schemas.microsoft.com/office/word" w:val="12"/>
+    <w:compatSetting w:name="useWord2013TrackBottomHyphenation" w:uri="http://schemas.microsoft.com/office/word" w:val="1"/>
   </w:compat>
   <w:rsids>
     <w:rsidRoot w:val="00DD3818"/>
@@ -2882,6 +3164,7 @@
     <w:rsid w:val="001E37D5"/>
     <w:rsid w:val="003E3152"/>
     <w:rsid w:val="00406319"/>
+    <w:rsid w:val="004366EA"/>
     <w:rsid w:val="00451570"/>
     <w:rsid w:val="00487B2E"/>
     <w:rsid w:val="004B0F30"/>
@@ -2898,7 +3181,7 @@
     <m:mathFont m:val="Cambria Math"/>
     <m:brkBin m:val="before"/>
     <m:brkBinSub m:val="--"/>
-    <m:smallFrac m:val="off"/>
+    <m:smallFrac m:val="0"/>
     <m:dispDef/>
     <m:lMargin m:val="0"/>
     <m:rMargin m:val="0"/>
@@ -2910,12 +3193,12 @@
   <w:themeFontLang w:val="en-US"/>
   <w:clrSchemeMapping w:bg1="light1" w:t1="dark1" w:bg2="light2" w:t2="dark2" w:accent1="accent1" w:accent2="accent2" w:accent3="accent3" w:accent4="accent4" w:accent5="accent5" w:accent6="accent6" w:hyperlink="hyperlink" w:followedHyperlink="followedHyperlink"/>
   <w:decimalSymbol w:val=","/>
-  <w:listSeparator w:val=","/>
+  <w:listSeparator w:val=";"/>
 </w:settings>
 </file>
 
 <file path=word/glossary/styles.xml><?xml version="1.0" encoding="utf-8"?>
-<w:styles xmlns:r="http://schemas.openxmlformats.org/officeDocument/2006/relationships" xmlns:w="http://schemas.openxmlformats.org/wordprocessingml/2006/main">
+<w:styles xmlns:mc="http://schemas.openxmlformats.org/markup-compatibility/2006" xmlns:r="http://schemas.openxmlformats.org/officeDocument/2006/relationships" xmlns:w="http://schemas.openxmlformats.org/wordprocessingml/2006/main" xmlns:w14="http://schemas.microsoft.com/office/word/2010/wordml" xmlns:w15="http://schemas.microsoft.com/office/word/2012/wordml" xmlns:w16cex="http://schemas.microsoft.com/office/word/2018/wordml/cex" xmlns:w16cid="http://schemas.microsoft.com/office/word/2016/wordml/cid" xmlns:w16="http://schemas.microsoft.com/office/word/2018/wordml" xmlns:w16sdtdh="http://schemas.microsoft.com/office/word/2020/wordml/sdtdatahash" xmlns:w16se="http://schemas.microsoft.com/office/word/2015/wordml/symex" mc:Ignorable="w14 w15 w16se w16cid w16 w16cex w16sdtdh">
   <w:docDefaults>
     <w:rPrDefault>
       <w:rPr>
@@ -2931,162 +3214,400 @@
       </w:pPr>
     </w:pPrDefault>
   </w:docDefaults>
-  <w:latentStyles w:defLockedState="0" w:defUIPriority="99" w:defSemiHidden="1" w:defUnhideWhenUsed="1" w:defQFormat="0" w:count="267">
-    <w:lsdException w:name="Normal" w:semiHidden="0" w:uiPriority="0" w:unhideWhenUsed="0" w:qFormat="1"/>
-    <w:lsdException w:name="heading 1" w:semiHidden="0" w:uiPriority="9" w:unhideWhenUsed="0" w:qFormat="1"/>
-    <w:lsdException w:name="heading 2" w:uiPriority="9" w:qFormat="1"/>
-    <w:lsdException w:name="heading 3" w:uiPriority="9" w:qFormat="1"/>
-    <w:lsdException w:name="heading 4" w:uiPriority="9" w:qFormat="1"/>
-    <w:lsdException w:name="heading 5" w:uiPriority="9" w:qFormat="1"/>
-    <w:lsdException w:name="heading 6" w:uiPriority="9" w:qFormat="1"/>
-    <w:lsdException w:name="heading 7" w:uiPriority="9" w:qFormat="1"/>
-    <w:lsdException w:name="heading 8" w:uiPriority="9" w:qFormat="1"/>
-    <w:lsdException w:name="heading 9" w:uiPriority="9" w:qFormat="1"/>
-    <w:lsdException w:name="toc 1" w:uiPriority="39"/>
-    <w:lsdException w:name="toc 2" w:uiPriority="39"/>
-    <w:lsdException w:name="toc 3" w:uiPriority="39"/>
-    <w:lsdException w:name="toc 4" w:uiPriority="39"/>
-    <w:lsdException w:name="toc 5" w:uiPriority="39"/>
-    <w:lsdException w:name="toc 6" w:uiPriority="39"/>
-    <w:lsdException w:name="toc 7" w:uiPriority="39"/>
-    <w:lsdException w:name="toc 8" w:uiPriority="39"/>
-    <w:lsdException w:name="toc 9" w:uiPriority="39"/>
-    <w:lsdException w:name="caption" w:uiPriority="35" w:qFormat="1"/>
-    <w:lsdException w:name="Title" w:semiHidden="0" w:uiPriority="10" w:unhideWhenUsed="0" w:qFormat="1"/>
-    <w:lsdException w:name="Default Paragraph Font" w:uiPriority="1"/>
-    <w:lsdException w:name="Subtitle" w:semiHidden="0" w:uiPriority="11" w:unhideWhenUsed="0" w:qFormat="1"/>
-    <w:lsdException w:name="Strong" w:semiHidden="0" w:uiPriority="22" w:unhideWhenUsed="0" w:qFormat="1"/>
-    <w:lsdException w:name="Emphasis" w:semiHidden="0" w:uiPriority="20" w:unhideWhenUsed="0" w:qFormat="1"/>
-    <w:lsdException w:name="Table Grid" w:semiHidden="0" w:uiPriority="39" w:unhideWhenUsed="0"/>
-    <w:lsdException w:name="Placeholder Text" w:unhideWhenUsed="0"/>
-    <w:lsdException w:name="No Spacing" w:semiHidden="0" w:uiPriority="1" w:unhideWhenUsed="0" w:qFormat="1"/>
-    <w:lsdException w:name="Light Shading" w:semiHidden="0" w:uiPriority="60" w:unhideWhenUsed="0"/>
-    <w:lsdException w:name="Light List" w:semiHidden="0" w:uiPriority="61" w:unhideWhenUsed="0"/>
-    <w:lsdException w:name="Light Grid" w:semiHidden="0" w:uiPriority="62" w:unhideWhenUsed="0"/>
-    <w:lsdException w:name="Medium Shading 1" w:semiHidden="0" w:uiPriority="63" w:unhideWhenUsed="0"/>
-    <w:lsdException w:name="Medium Shading 2" w:semiHidden="0" w:uiPriority="64" w:unhideWhenUsed="0"/>
-    <w:lsdException w:name="Medium List 1" w:semiHidden="0" w:uiPriority="65" w:unhideWhenUsed="0"/>
-    <w:lsdException w:name="Medium List 2" w:semiHidden="0" w:uiPriority="66" w:unhideWhenUsed="0"/>
-    <w:lsdException w:name="Medium Grid 1" w:semiHidden="0" w:uiPriority="67" w:unhideWhenUsed="0"/>
-    <w:lsdException w:name="Medium Grid 2" w:semiHidden="0" w:uiPriority="68" w:unhideWhenUsed="0"/>
-    <w:lsdException w:name="Medium Grid 3" w:semiHidden="0" w:uiPriority="69" w:unhideWhenUsed="0"/>
-    <w:lsdException w:name="Dark List" w:semiHidden="0" w:uiPriority="70" w:unhideWhenUsed="0"/>
-    <w:lsdException w:name="Colorful Shading" w:semiHidden="0" w:uiPriority="71" w:unhideWhenUsed="0"/>
-    <w:lsdException w:name="Colorful List" w:semiHidden="0" w:uiPriority="72" w:unhideWhenUsed="0"/>
-    <w:lsdException w:name="Colorful Grid" w:semiHidden="0" w:uiPriority="73" w:unhideWhenUsed="0"/>
-    <w:lsdException w:name="Light Shading Accent 1" w:semiHidden="0" w:uiPriority="60" w:unhideWhenUsed="0"/>
-    <w:lsdException w:name="Light List Accent 1" w:semiHidden="0" w:uiPriority="61" w:unhideWhenUsed="0"/>
-    <w:lsdException w:name="Light Grid Accent 1" w:semiHidden="0" w:uiPriority="62" w:unhideWhenUsed="0"/>
-    <w:lsdException w:name="Medium Shading 1 Accent 1" w:semiHidden="0" w:uiPriority="63" w:unhideWhenUsed="0"/>
-    <w:lsdException w:name="Medium Shading 2 Accent 1" w:semiHidden="0" w:uiPriority="64" w:unhideWhenUsed="0"/>
-    <w:lsdException w:name="Medium List 1 Accent 1" w:semiHidden="0" w:uiPriority="65" w:unhideWhenUsed="0"/>
-    <w:lsdException w:name="Revision" w:unhideWhenUsed="0"/>
-    <w:lsdException w:name="List Paragraph" w:semiHidden="0" w:uiPriority="34" w:unhideWhenUsed="0" w:qFormat="1"/>
-    <w:lsdException w:name="Quote" w:semiHidden="0" w:uiPriority="29" w:unhideWhenUsed="0" w:qFormat="1"/>
-    <w:lsdException w:name="Intense Quote" w:semiHidden="0" w:uiPriority="30" w:unhideWhenUsed="0" w:qFormat="1"/>
-    <w:lsdException w:name="Medium List 2 Accent 1" w:semiHidden="0" w:uiPriority="66" w:unhideWhenUsed="0"/>
-    <w:lsdException w:name="Medium Grid 1 Accent 1" w:semiHidden="0" w:uiPriority="67" w:unhideWhenUsed="0"/>
-    <w:lsdException w:name="Medium Grid 2 Accent 1" w:semiHidden="0" w:uiPriority="68" w:unhideWhenUsed="0"/>
-    <w:lsdException w:name="Medium Grid 3 Accent 1" w:semiHidden="0" w:uiPriority="69" w:unhideWhenUsed="0"/>
-    <w:lsdException w:name="Dark List Accent 1" w:semiHidden="0" w:uiPriority="70" w:unhideWhenUsed="0"/>
-    <w:lsdException w:name="Colorful Shading Accent 1" w:semiHidden="0" w:uiPriority="71" w:unhideWhenUsed="0"/>
-    <w:lsdException w:name="Colorful List Accent 1" w:semiHidden="0" w:uiPriority="72" w:unhideWhenUsed="0"/>
-    <w:lsdException w:name="Colorful Grid Accent 1" w:semiHidden="0" w:uiPriority="73" w:unhideWhenUsed="0"/>
-    <w:lsdException w:name="Light Shading Accent 2" w:semiHidden="0" w:uiPriority="60" w:unhideWhenUsed="0"/>
-    <w:lsdException w:name="Light List Accent 2" w:semiHidden="0" w:uiPriority="61" w:unhideWhenUsed="0"/>
-    <w:lsdException w:name="Light Grid Accent 2" w:semiHidden="0" w:uiPriority="62" w:unhideWhenUsed="0"/>
-    <w:lsdException w:name="Medium Shading 1 Accent 2" w:semiHidden="0" w:uiPriority="63" w:unhideWhenUsed="0"/>
-    <w:lsdException w:name="Medium Shading 2 Accent 2" w:semiHidden="0" w:uiPriority="64" w:unhideWhenUsed="0"/>
-    <w:lsdException w:name="Medium List 1 Accent 2" w:semiHidden="0" w:uiPriority="65" w:unhideWhenUsed="0"/>
-    <w:lsdException w:name="Medium List 2 Accent 2" w:semiHidden="0" w:uiPriority="66" w:unhideWhenUsed="0"/>
-    <w:lsdException w:name="Medium Grid 1 Accent 2" w:semiHidden="0" w:uiPriority="67" w:unhideWhenUsed="0"/>
-    <w:lsdException w:name="Medium Grid 2 Accent 2" w:semiHidden="0" w:uiPriority="68" w:unhideWhenUsed="0"/>
-    <w:lsdException w:name="Medium Grid 3 Accent 2" w:semiHidden="0" w:uiPriority="69" w:unhideWhenUsed="0"/>
-    <w:lsdException w:name="Dark List Accent 2" w:semiHidden="0" w:uiPriority="70" w:unhideWhenUsed="0"/>
-    <w:lsdException w:name="Colorful Shading Accent 2" w:semiHidden="0" w:uiPriority="71" w:unhideWhenUsed="0"/>
-    <w:lsdException w:name="Colorful List Accent 2" w:semiHidden="0" w:uiPriority="72" w:unhideWhenUsed="0"/>
-    <w:lsdException w:name="Colorful Grid Accent 2" w:semiHidden="0" w:uiPriority="73" w:unhideWhenUsed="0"/>
-    <w:lsdException w:name="Light Shading Accent 3" w:semiHidden="0" w:uiPriority="60" w:unhideWhenUsed="0"/>
-    <w:lsdException w:name="Light List Accent 3" w:semiHidden="0" w:uiPriority="61" w:unhideWhenUsed="0"/>
-    <w:lsdException w:name="Light Grid Accent 3" w:semiHidden="0" w:uiPriority="62" w:unhideWhenUsed="0"/>
-    <w:lsdException w:name="Medium Shading 1 Accent 3" w:semiHidden="0" w:uiPriority="63" w:unhideWhenUsed="0"/>
-    <w:lsdException w:name="Medium Shading 2 Accent 3" w:semiHidden="0" w:uiPriority="64" w:unhideWhenUsed="0"/>
-    <w:lsdException w:name="Medium List 1 Accent 3" w:semiHidden="0" w:uiPriority="65" w:unhideWhenUsed="0"/>
-    <w:lsdException w:name="Medium List 2 Accent 3" w:semiHidden="0" w:uiPriority="66" w:unhideWhenUsed="0"/>
-    <w:lsdException w:name="Medium Grid 1 Accent 3" w:semiHidden="0" w:uiPriority="67" w:unhideWhenUsed="0"/>
-    <w:lsdException w:name="Medium Grid 2 Accent 3" w:semiHidden="0" w:uiPriority="68" w:unhideWhenUsed="0"/>
-    <w:lsdException w:name="Medium Grid 3 Accent 3" w:semiHidden="0" w:uiPriority="69" w:unhideWhenUsed="0"/>
-    <w:lsdException w:name="Dark List Accent 3" w:semiHidden="0" w:uiPriority="70" w:unhideWhenUsed="0"/>
-    <w:lsdException w:name="Colorful Shading Accent 3" w:semiHidden="0" w:uiPriority="71" w:unhideWhenUsed="0"/>
-    <w:lsdException w:name="Colorful List Accent 3" w:semiHidden="0" w:uiPriority="72" w:unhideWhenUsed="0"/>
-    <w:lsdException w:name="Colorful Grid Accent 3" w:semiHidden="0" w:uiPriority="73" w:unhideWhenUsed="0"/>
-    <w:lsdException w:name="Light Shading Accent 4" w:semiHidden="0" w:uiPriority="60" w:unhideWhenUsed="0"/>
-    <w:lsdException w:name="Light List Accent 4" w:semiHidden="0" w:uiPriority="61" w:unhideWhenUsed="0"/>
-    <w:lsdException w:name="Light Grid Accent 4" w:semiHidden="0" w:uiPriority="62" w:unhideWhenUsed="0"/>
-    <w:lsdException w:name="Medium Shading 1 Accent 4" w:semiHidden="0" w:uiPriority="63" w:unhideWhenUsed="0"/>
-    <w:lsdException w:name="Medium Shading 2 Accent 4" w:semiHidden="0" w:uiPriority="64" w:unhideWhenUsed="0"/>
-    <w:lsdException w:name="Medium List 1 Accent 4" w:semiHidden="0" w:uiPriority="65" w:unhideWhenUsed="0"/>
-    <w:lsdException w:name="Medium List 2 Accent 4" w:semiHidden="0" w:uiPriority="66" w:unhideWhenUsed="0"/>
-    <w:lsdException w:name="Medium Grid 1 Accent 4" w:semiHidden="0" w:uiPriority="67" w:unhideWhenUsed="0"/>
-    <w:lsdException w:name="Medium Grid 2 Accent 4" w:semiHidden="0" w:uiPriority="68" w:unhideWhenUsed="0"/>
-    <w:lsdException w:name="Medium Grid 3 Accent 4" w:semiHidden="0" w:uiPriority="69" w:unhideWhenUsed="0"/>
-    <w:lsdException w:name="Dark List Accent 4" w:semiHidden="0" w:uiPriority="70" w:unhideWhenUsed="0"/>
-    <w:lsdException w:name="Colorful Shading Accent 4" w:semiHidden="0" w:uiPriority="71" w:unhideWhenUsed="0"/>
-    <w:lsdException w:name="Colorful List Accent 4" w:semiHidden="0" w:uiPriority="72" w:unhideWhenUsed="0"/>
-    <w:lsdException w:name="Colorful Grid Accent 4" w:semiHidden="0" w:uiPriority="73" w:unhideWhenUsed="0"/>
-    <w:lsdException w:name="Light Shading Accent 5" w:semiHidden="0" w:uiPriority="60" w:unhideWhenUsed="0"/>
-    <w:lsdException w:name="Light List Accent 5" w:semiHidden="0" w:uiPriority="61" w:unhideWhenUsed="0"/>
-    <w:lsdException w:name="Light Grid Accent 5" w:semiHidden="0" w:uiPriority="62" w:unhideWhenUsed="0"/>
-    <w:lsdException w:name="Medium Shading 1 Accent 5" w:semiHidden="0" w:uiPriority="63" w:unhideWhenUsed="0"/>
-    <w:lsdException w:name="Medium Shading 2 Accent 5" w:semiHidden="0" w:uiPriority="64" w:unhideWhenUsed="0"/>
-    <w:lsdException w:name="Medium List 1 Accent 5" w:semiHidden="0" w:uiPriority="65" w:unhideWhenUsed="0"/>
-    <w:lsdException w:name="Medium List 2 Accent 5" w:semiHidden="0" w:uiPriority="66" w:unhideWhenUsed="0"/>
-    <w:lsdException w:name="Medium Grid 1 Accent 5" w:semiHidden="0" w:uiPriority="67" w:unhideWhenUsed="0"/>
-    <w:lsdException w:name="Medium Grid 2 Accent 5" w:semiHidden="0" w:uiPriority="68" w:unhideWhenUsed="0"/>
-    <w:lsdException w:name="Medium Grid 3 Accent 5" w:semiHidden="0" w:uiPriority="69" w:unhideWhenUsed="0"/>
-    <w:lsdException w:name="Dark List Accent 5" w:semiHidden="0" w:uiPriority="70" w:unhideWhenUsed="0"/>
-    <w:lsdException w:name="Colorful Shading Accent 5" w:semiHidden="0" w:uiPriority="71" w:unhideWhenUsed="0"/>
-    <w:lsdException w:name="Colorful List Accent 5" w:semiHidden="0" w:uiPriority="72" w:unhideWhenUsed="0"/>
-    <w:lsdException w:name="Colorful Grid Accent 5" w:semiHidden="0" w:uiPriority="73" w:unhideWhenUsed="0"/>
-    <w:lsdException w:name="Light Shading Accent 6" w:semiHidden="0" w:uiPriority="60" w:unhideWhenUsed="0"/>
-    <w:lsdException w:name="Light List Accent 6" w:semiHidden="0" w:uiPriority="61" w:unhideWhenUsed="0"/>
-    <w:lsdException w:name="Light Grid Accent 6" w:semiHidden="0" w:uiPriority="62" w:unhideWhenUsed="0"/>
-    <w:lsdException w:name="Medium Shading 1 Accent 6" w:semiHidden="0" w:uiPriority="63" w:unhideWhenUsed="0"/>
-    <w:lsdException w:name="Medium Shading 2 Accent 6" w:semiHidden="0" w:uiPriority="64" w:unhideWhenUsed="0"/>
-    <w:lsdException w:name="Medium List 1 Accent 6" w:semiHidden="0" w:uiPriority="65" w:unhideWhenUsed="0"/>
-    <w:lsdException w:name="Medium List 2 Accent 6" w:semiHidden="0" w:uiPriority="66" w:unhideWhenUsed="0"/>
-    <w:lsdException w:name="Medium Grid 1 Accent 6" w:semiHidden="0" w:uiPriority="67" w:unhideWhenUsed="0"/>
-    <w:lsdException w:name="Medium Grid 2 Accent 6" w:semiHidden="0" w:uiPriority="68" w:unhideWhenUsed="0"/>
-    <w:lsdException w:name="Medium Grid 3 Accent 6" w:semiHidden="0" w:uiPriority="69" w:unhideWhenUsed="0"/>
-    <w:lsdException w:name="Dark List Accent 6" w:semiHidden="0" w:uiPriority="70" w:unhideWhenUsed="0"/>
-    <w:lsdException w:name="Colorful Shading Accent 6" w:semiHidden="0" w:uiPriority="71" w:unhideWhenUsed="0"/>
-    <w:lsdException w:name="Colorful List Accent 6" w:semiHidden="0" w:uiPriority="72" w:unhideWhenUsed="0"/>
-    <w:lsdException w:name="Colorful Grid Accent 6" w:semiHidden="0" w:uiPriority="73" w:unhideWhenUsed="0"/>
-    <w:lsdException w:name="Subtle Emphasis" w:semiHidden="0" w:uiPriority="19" w:unhideWhenUsed="0" w:qFormat="1"/>
-    <w:lsdException w:name="Intense Emphasis" w:semiHidden="0" w:uiPriority="21" w:unhideWhenUsed="0" w:qFormat="1"/>
-    <w:lsdException w:name="Subtle Reference" w:semiHidden="0" w:uiPriority="31" w:unhideWhenUsed="0" w:qFormat="1"/>
-    <w:lsdException w:name="Intense Reference" w:semiHidden="0" w:uiPriority="32" w:unhideWhenUsed="0" w:qFormat="1"/>
-    <w:lsdException w:name="Book Title" w:semiHidden="0" w:uiPriority="33" w:unhideWhenUsed="0" w:qFormat="1"/>
-    <w:lsdException w:name="Bibliography" w:uiPriority="37"/>
-    <w:lsdException w:name="TOC Heading" w:uiPriority="39" w:qFormat="1"/>
+  <w:latentStyles w:defLockedState="0" w:defUIPriority="99" w:defSemiHidden="0" w:defUnhideWhenUsed="0" w:defQFormat="0" w:count="376">
+    <w:lsdException w:name="Normal" w:uiPriority="0" w:qFormat="1"/>
+    <w:lsdException w:name="heading 1" w:uiPriority="9" w:qFormat="1"/>
+    <w:lsdException w:name="heading 2" w:semiHidden="1" w:uiPriority="9" w:unhideWhenUsed="1" w:qFormat="1"/>
+    <w:lsdException w:name="heading 3" w:semiHidden="1" w:uiPriority="9" w:unhideWhenUsed="1" w:qFormat="1"/>
+    <w:lsdException w:name="heading 4" w:semiHidden="1" w:uiPriority="9" w:unhideWhenUsed="1" w:qFormat="1"/>
+    <w:lsdException w:name="heading 5" w:semiHidden="1" w:uiPriority="9" w:unhideWhenUsed="1" w:qFormat="1"/>
+    <w:lsdException w:name="heading 6" w:semiHidden="1" w:uiPriority="9" w:unhideWhenUsed="1" w:qFormat="1"/>
+    <w:lsdException w:name="heading 7" w:semiHidden="1" w:uiPriority="9" w:unhideWhenUsed="1" w:qFormat="1"/>
+    <w:lsdException w:name="heading 8" w:semiHidden="1" w:uiPriority="9" w:unhideWhenUsed="1" w:qFormat="1"/>
+    <w:lsdException w:name="heading 9" w:semiHidden="1" w:uiPriority="9" w:unhideWhenUsed="1" w:qFormat="1"/>
+    <w:lsdException w:name="index 1" w:semiHidden="1" w:unhideWhenUsed="1"/>
+    <w:lsdException w:name="index 2" w:semiHidden="1" w:unhideWhenUsed="1"/>
+    <w:lsdException w:name="index 3" w:semiHidden="1" w:unhideWhenUsed="1"/>
+    <w:lsdException w:name="index 4" w:semiHidden="1" w:unhideWhenUsed="1"/>
+    <w:lsdException w:name="index 5" w:semiHidden="1" w:unhideWhenUsed="1"/>
+    <w:lsdException w:name="index 6" w:semiHidden="1" w:unhideWhenUsed="1"/>
+    <w:lsdException w:name="index 7" w:semiHidden="1" w:unhideWhenUsed="1"/>
+    <w:lsdException w:name="index 8" w:semiHidden="1" w:unhideWhenUsed="1"/>
+    <w:lsdException w:name="index 9" w:semiHidden="1" w:unhideWhenUsed="1"/>
+    <w:lsdException w:name="toc 1" w:semiHidden="1" w:uiPriority="39" w:unhideWhenUsed="1"/>
+    <w:lsdException w:name="toc 2" w:semiHidden="1" w:uiPriority="39" w:unhideWhenUsed="1"/>
+    <w:lsdException w:name="toc 3" w:semiHidden="1" w:uiPriority="39" w:unhideWhenUsed="1"/>
+    <w:lsdException w:name="toc 4" w:semiHidden="1" w:uiPriority="39" w:unhideWhenUsed="1"/>
+    <w:lsdException w:name="toc 5" w:semiHidden="1" w:uiPriority="39" w:unhideWhenUsed="1"/>
+    <w:lsdException w:name="toc 6" w:semiHidden="1" w:uiPriority="39" w:unhideWhenUsed="1"/>
+    <w:lsdException w:name="toc 7" w:semiHidden="1" w:uiPriority="39" w:unhideWhenUsed="1"/>
+    <w:lsdException w:name="toc 8" w:semiHidden="1" w:uiPriority="39" w:unhideWhenUsed="1"/>
+    <w:lsdException w:name="toc 9" w:semiHidden="1" w:uiPriority="39" w:unhideWhenUsed="1"/>
+    <w:lsdException w:name="Normal Indent" w:semiHidden="1" w:unhideWhenUsed="1"/>
+    <w:lsdException w:name="footnote text" w:semiHidden="1" w:unhideWhenUsed="1"/>
+    <w:lsdException w:name="annotation text" w:semiHidden="1" w:unhideWhenUsed="1"/>
+    <w:lsdException w:name="header" w:semiHidden="1" w:unhideWhenUsed="1"/>
+    <w:lsdException w:name="footer" w:semiHidden="1" w:unhideWhenUsed="1"/>
+    <w:lsdException w:name="index heading" w:semiHidden="1" w:unhideWhenUsed="1"/>
+    <w:lsdException w:name="caption" w:semiHidden="1" w:uiPriority="35" w:unhideWhenUsed="1" w:qFormat="1"/>
+    <w:lsdException w:name="table of figures" w:semiHidden="1" w:unhideWhenUsed="1"/>
+    <w:lsdException w:name="envelope address" w:semiHidden="1" w:unhideWhenUsed="1"/>
+    <w:lsdException w:name="envelope return" w:semiHidden="1" w:unhideWhenUsed="1"/>
+    <w:lsdException w:name="footnote reference" w:semiHidden="1" w:unhideWhenUsed="1"/>
+    <w:lsdException w:name="annotation reference" w:semiHidden="1" w:unhideWhenUsed="1"/>
+    <w:lsdException w:name="line number" w:semiHidden="1" w:unhideWhenUsed="1"/>
+    <w:lsdException w:name="page number" w:semiHidden="1" w:unhideWhenUsed="1"/>
+    <w:lsdException w:name="endnote reference" w:semiHidden="1" w:unhideWhenUsed="1"/>
+    <w:lsdException w:name="endnote text" w:semiHidden="1" w:unhideWhenUsed="1"/>
+    <w:lsdException w:name="table of authorities" w:semiHidden="1" w:unhideWhenUsed="1"/>
+    <w:lsdException w:name="macro" w:semiHidden="1" w:unhideWhenUsed="1"/>
+    <w:lsdException w:name="toa heading" w:semiHidden="1" w:unhideWhenUsed="1"/>
+    <w:lsdException w:name="List" w:semiHidden="1" w:unhideWhenUsed="1"/>
+    <w:lsdException w:name="List Bullet" w:semiHidden="1" w:unhideWhenUsed="1"/>
+    <w:lsdException w:name="List Number" w:semiHidden="1" w:unhideWhenUsed="1"/>
+    <w:lsdException w:name="List 2" w:semiHidden="1" w:unhideWhenUsed="1"/>
+    <w:lsdException w:name="List 3" w:semiHidden="1" w:unhideWhenUsed="1"/>
+    <w:lsdException w:name="List 4" w:semiHidden="1" w:unhideWhenUsed="1"/>
+    <w:lsdException w:name="List 5" w:semiHidden="1" w:unhideWhenUsed="1"/>
+    <w:lsdException w:name="List Bullet 2" w:semiHidden="1" w:unhideWhenUsed="1"/>
+    <w:lsdException w:name="List Bullet 3" w:semiHidden="1" w:unhideWhenUsed="1"/>
+    <w:lsdException w:name="List Bullet 4" w:semiHidden="1" w:unhideWhenUsed="1"/>
+    <w:lsdException w:name="List Bullet 5" w:semiHidden="1" w:unhideWhenUsed="1"/>
+    <w:lsdException w:name="List Number 2" w:semiHidden="1" w:unhideWhenUsed="1"/>
+    <w:lsdException w:name="List Number 3" w:semiHidden="1" w:unhideWhenUsed="1"/>
+    <w:lsdException w:name="List Number 4" w:semiHidden="1" w:unhideWhenUsed="1"/>
+    <w:lsdException w:name="List Number 5" w:semiHidden="1" w:unhideWhenUsed="1"/>
+    <w:lsdException w:name="Title" w:uiPriority="10" w:qFormat="1"/>
+    <w:lsdException w:name="Closing" w:semiHidden="1" w:unhideWhenUsed="1"/>
+    <w:lsdException w:name="Signature" w:semiHidden="1" w:unhideWhenUsed="1"/>
+    <w:lsdException w:name="Default Paragraph Font" w:semiHidden="1" w:uiPriority="1" w:unhideWhenUsed="1"/>
+    <w:lsdException w:name="Body Text" w:semiHidden="1" w:unhideWhenUsed="1"/>
+    <w:lsdException w:name="Body Text Indent" w:semiHidden="1" w:unhideWhenUsed="1"/>
+    <w:lsdException w:name="List Continue" w:semiHidden="1" w:unhideWhenUsed="1"/>
+    <w:lsdException w:name="List Continue 2" w:semiHidden="1" w:unhideWhenUsed="1"/>
+    <w:lsdException w:name="List Continue 3" w:semiHidden="1" w:unhideWhenUsed="1"/>
+    <w:lsdException w:name="List Continue 4" w:semiHidden="1" w:unhideWhenUsed="1"/>
+    <w:lsdException w:name="List Continue 5" w:semiHidden="1" w:unhideWhenUsed="1"/>
+    <w:lsdException w:name="Message Header" w:semiHidden="1" w:unhideWhenUsed="1"/>
+    <w:lsdException w:name="Subtitle" w:uiPriority="11" w:qFormat="1"/>
+    <w:lsdException w:name="Salutation" w:semiHidden="1" w:unhideWhenUsed="1"/>
+    <w:lsdException w:name="Date" w:semiHidden="1" w:unhideWhenUsed="1"/>
+    <w:lsdException w:name="Body Text First Indent" w:semiHidden="1" w:unhideWhenUsed="1"/>
+    <w:lsdException w:name="Body Text First Indent 2" w:semiHidden="1" w:unhideWhenUsed="1"/>
+    <w:lsdException w:name="Note Heading" w:semiHidden="1" w:unhideWhenUsed="1"/>
+    <w:lsdException w:name="Body Text 2" w:semiHidden="1" w:unhideWhenUsed="1"/>
+    <w:lsdException w:name="Body Text 3" w:semiHidden="1" w:unhideWhenUsed="1"/>
+    <w:lsdException w:name="Body Text Indent 2" w:semiHidden="1" w:unhideWhenUsed="1"/>
+    <w:lsdException w:name="Body Text Indent 3" w:semiHidden="1" w:unhideWhenUsed="1"/>
+    <w:lsdException w:name="Block Text" w:semiHidden="1" w:unhideWhenUsed="1"/>
+    <w:lsdException w:name="Hyperlink" w:semiHidden="1" w:unhideWhenUsed="1"/>
+    <w:lsdException w:name="FollowedHyperlink" w:semiHidden="1" w:unhideWhenUsed="1"/>
+    <w:lsdException w:name="Strong" w:uiPriority="22" w:qFormat="1"/>
+    <w:lsdException w:name="Emphasis" w:uiPriority="20" w:qFormat="1"/>
+    <w:lsdException w:name="Document Map" w:semiHidden="1" w:unhideWhenUsed="1"/>
+    <w:lsdException w:name="Plain Text" w:semiHidden="1" w:unhideWhenUsed="1"/>
+    <w:lsdException w:name="E-mail Signature" w:semiHidden="1" w:unhideWhenUsed="1"/>
+    <w:lsdException w:name="HTML Top of Form" w:semiHidden="1" w:unhideWhenUsed="1"/>
+    <w:lsdException w:name="HTML Bottom of Form" w:semiHidden="1" w:unhideWhenUsed="1"/>
+    <w:lsdException w:name="Normal (Web)" w:semiHidden="1" w:unhideWhenUsed="1"/>
+    <w:lsdException w:name="HTML Acronym" w:semiHidden="1" w:unhideWhenUsed="1"/>
+    <w:lsdException w:name="HTML Address" w:semiHidden="1" w:unhideWhenUsed="1"/>
+    <w:lsdException w:name="HTML Cite" w:semiHidden="1" w:unhideWhenUsed="1"/>
+    <w:lsdException w:name="HTML Code" w:semiHidden="1" w:unhideWhenUsed="1"/>
+    <w:lsdException w:name="HTML Definition" w:semiHidden="1" w:unhideWhenUsed="1"/>
+    <w:lsdException w:name="HTML Keyboard" w:semiHidden="1" w:unhideWhenUsed="1"/>
+    <w:lsdException w:name="HTML Preformatted" w:semiHidden="1" w:unhideWhenUsed="1"/>
+    <w:lsdException w:name="HTML Sample" w:semiHidden="1" w:unhideWhenUsed="1"/>
+    <w:lsdException w:name="HTML Typewriter" w:semiHidden="1" w:unhideWhenUsed="1"/>
+    <w:lsdException w:name="HTML Variable" w:semiHidden="1" w:unhideWhenUsed="1"/>
+    <w:lsdException w:name="Normal Table" w:semiHidden="1" w:unhideWhenUsed="1"/>
+    <w:lsdException w:name="annotation subject" w:semiHidden="1" w:unhideWhenUsed="1"/>
+    <w:lsdException w:name="No List" w:semiHidden="1" w:unhideWhenUsed="1"/>
+    <w:lsdException w:name="Outline List 1" w:semiHidden="1" w:unhideWhenUsed="1"/>
+    <w:lsdException w:name="Outline List 2" w:semiHidden="1" w:unhideWhenUsed="1"/>
+    <w:lsdException w:name="Outline List 3" w:semiHidden="1" w:unhideWhenUsed="1"/>
+    <w:lsdException w:name="Table Simple 1" w:semiHidden="1" w:unhideWhenUsed="1"/>
+    <w:lsdException w:name="Table Simple 2" w:semiHidden="1" w:unhideWhenUsed="1"/>
+    <w:lsdException w:name="Table Simple 3" w:semiHidden="1" w:unhideWhenUsed="1"/>
+    <w:lsdException w:name="Table Classic 1" w:semiHidden="1" w:unhideWhenUsed="1"/>
+    <w:lsdException w:name="Table Classic 2" w:semiHidden="1" w:unhideWhenUsed="1"/>
+    <w:lsdException w:name="Table Classic 3" w:semiHidden="1" w:unhideWhenUsed="1"/>
+    <w:lsdException w:name="Table Classic 4" w:semiHidden="1" w:unhideWhenUsed="1"/>
+    <w:lsdException w:name="Table Colorful 1" w:semiHidden="1" w:unhideWhenUsed="1"/>
+    <w:lsdException w:name="Table Colorful 2" w:semiHidden="1" w:unhideWhenUsed="1"/>
+    <w:lsdException w:name="Table Colorful 3" w:semiHidden="1" w:unhideWhenUsed="1"/>
+    <w:lsdException w:name="Table Columns 1" w:semiHidden="1" w:unhideWhenUsed="1"/>
+    <w:lsdException w:name="Table Columns 2" w:semiHidden="1" w:unhideWhenUsed="1"/>
+    <w:lsdException w:name="Table Columns 3" w:semiHidden="1" w:unhideWhenUsed="1"/>
+    <w:lsdException w:name="Table Columns 4" w:semiHidden="1" w:unhideWhenUsed="1"/>
+    <w:lsdException w:name="Table Columns 5" w:semiHidden="1" w:unhideWhenUsed="1"/>
+    <w:lsdException w:name="Table Grid 1" w:semiHidden="1" w:unhideWhenUsed="1"/>
+    <w:lsdException w:name="Table Grid 2" w:semiHidden="1" w:unhideWhenUsed="1"/>
+    <w:lsdException w:name="Table Grid 3" w:semiHidden="1" w:unhideWhenUsed="1"/>
+    <w:lsdException w:name="Table Grid 4" w:semiHidden="1" w:unhideWhenUsed="1"/>
+    <w:lsdException w:name="Table Grid 5" w:semiHidden="1" w:unhideWhenUsed="1"/>
+    <w:lsdException w:name="Table Grid 6" w:semiHidden="1" w:unhideWhenUsed="1"/>
+    <w:lsdException w:name="Table Grid 7" w:semiHidden="1" w:unhideWhenUsed="1"/>
+    <w:lsdException w:name="Table Grid 8" w:semiHidden="1" w:unhideWhenUsed="1"/>
+    <w:lsdException w:name="Table List 1" w:semiHidden="1" w:unhideWhenUsed="1"/>
+    <w:lsdException w:name="Table List 2" w:semiHidden="1" w:unhideWhenUsed="1"/>
+    <w:lsdException w:name="Table List 3" w:semiHidden="1" w:unhideWhenUsed="1"/>
+    <w:lsdException w:name="Table List 4" w:semiHidden="1" w:unhideWhenUsed="1"/>
+    <w:lsdException w:name="Table List 5" w:semiHidden="1" w:unhideWhenUsed="1"/>
+    <w:lsdException w:name="Table List 6" w:semiHidden="1" w:unhideWhenUsed="1"/>
+    <w:lsdException w:name="Table List 7" w:semiHidden="1" w:unhideWhenUsed="1"/>
+    <w:lsdException w:name="Table List 8" w:semiHidden="1" w:unhideWhenUsed="1"/>
+    <w:lsdException w:name="Table 3D effects 1" w:semiHidden="1" w:unhideWhenUsed="1"/>
+    <w:lsdException w:name="Table 3D effects 2" w:semiHidden="1" w:unhideWhenUsed="1"/>
+    <w:lsdException w:name="Table 3D effects 3" w:semiHidden="1" w:unhideWhenUsed="1"/>
+    <w:lsdException w:name="Table Contemporary" w:semiHidden="1" w:unhideWhenUsed="1"/>
+    <w:lsdException w:name="Table Elegant" w:semiHidden="1" w:unhideWhenUsed="1"/>
+    <w:lsdException w:name="Table Professional" w:semiHidden="1" w:unhideWhenUsed="1"/>
+    <w:lsdException w:name="Table Subtle 1" w:semiHidden="1" w:unhideWhenUsed="1"/>
+    <w:lsdException w:name="Table Subtle 2" w:semiHidden="1" w:unhideWhenUsed="1"/>
+    <w:lsdException w:name="Table Web 1" w:semiHidden="1" w:unhideWhenUsed="1"/>
+    <w:lsdException w:name="Table Web 2" w:semiHidden="1" w:unhideWhenUsed="1"/>
+    <w:lsdException w:name="Table Web 3" w:semiHidden="1" w:unhideWhenUsed="1"/>
+    <w:lsdException w:name="Balloon Text" w:semiHidden="1" w:unhideWhenUsed="1"/>
+    <w:lsdException w:name="Table Grid" w:semiHidden="1" w:uiPriority="39" w:unhideWhenUsed="1"/>
+    <w:lsdException w:name="Table Theme" w:semiHidden="1" w:unhideWhenUsed="1"/>
+    <w:lsdException w:name="Placeholder Text" w:semiHidden="1"/>
+    <w:lsdException w:name="No Spacing" w:uiPriority="1" w:qFormat="1"/>
+    <w:lsdException w:name="Light Shading" w:uiPriority="60"/>
+    <w:lsdException w:name="Light List" w:uiPriority="61"/>
+    <w:lsdException w:name="Light Grid" w:uiPriority="62"/>
+    <w:lsdException w:name="Medium Shading 1" w:uiPriority="63"/>
+    <w:lsdException w:name="Medium Shading 2" w:uiPriority="64"/>
+    <w:lsdException w:name="Medium List 1" w:uiPriority="65"/>
+    <w:lsdException w:name="Medium List 2" w:uiPriority="66"/>
+    <w:lsdException w:name="Medium Grid 1" w:uiPriority="67"/>
+    <w:lsdException w:name="Medium Grid 2" w:uiPriority="68"/>
+    <w:lsdException w:name="Medium Grid 3" w:uiPriority="69"/>
+    <w:lsdException w:name="Dark List" w:uiPriority="70"/>
+    <w:lsdException w:name="Colorful Shading" w:uiPriority="71"/>
+    <w:lsdException w:name="Colorful List" w:uiPriority="72"/>
+    <w:lsdException w:name="Colorful Grid" w:uiPriority="73"/>
+    <w:lsdException w:name="Light Shading Accent 1" w:uiPriority="60"/>
+    <w:lsdException w:name="Light List Accent 1" w:uiPriority="61"/>
+    <w:lsdException w:name="Light Grid Accent 1" w:uiPriority="62"/>
+    <w:lsdException w:name="Medium Shading 1 Accent 1" w:uiPriority="63"/>
+    <w:lsdException w:name="Medium Shading 2 Accent 1" w:uiPriority="64"/>
+    <w:lsdException w:name="Medium List 1 Accent 1" w:uiPriority="65"/>
+    <w:lsdException w:name="Revision" w:semiHidden="1"/>
+    <w:lsdException w:name="List Paragraph" w:uiPriority="34" w:qFormat="1"/>
+    <w:lsdException w:name="Quote" w:uiPriority="29" w:qFormat="1"/>
+    <w:lsdException w:name="Intense Quote" w:uiPriority="30" w:qFormat="1"/>
+    <w:lsdException w:name="Medium List 2 Accent 1" w:uiPriority="66"/>
+    <w:lsdException w:name="Medium Grid 1 Accent 1" w:uiPriority="67"/>
+    <w:lsdException w:name="Medium Grid 2 Accent 1" w:uiPriority="68"/>
+    <w:lsdException w:name="Medium Grid 3 Accent 1" w:uiPriority="69"/>
+    <w:lsdException w:name="Dark List Accent 1" w:uiPriority="70"/>
+    <w:lsdException w:name="Colorful Shading Accent 1" w:uiPriority="71"/>
+    <w:lsdException w:name="Colorful List Accent 1" w:uiPriority="72"/>
+    <w:lsdException w:name="Colorful Grid Accent 1" w:uiPriority="73"/>
+    <w:lsdException w:name="Light Shading Accent 2" w:uiPriority="60"/>
+    <w:lsdException w:name="Light List Accent 2" w:uiPriority="61"/>
+    <w:lsdException w:name="Light Grid Accent 2" w:uiPriority="62"/>
+    <w:lsdException w:name="Medium Shading 1 Accent 2" w:uiPriority="63"/>
+    <w:lsdException w:name="Medium Shading 2 Accent 2" w:uiPriority="64"/>
+    <w:lsdException w:name="Medium List 1 Accent 2" w:uiPriority="65"/>
+    <w:lsdException w:name="Medium List 2 Accent 2" w:uiPriority="66"/>
+    <w:lsdException w:name="Medium Grid 1 Accent 2" w:uiPriority="67"/>
+    <w:lsdException w:name="Medium Grid 2 Accent 2" w:uiPriority="68"/>
+    <w:lsdException w:name="Medium Grid 3 Accent 2" w:uiPriority="69"/>
+    <w:lsdException w:name="Dark List Accent 2" w:uiPriority="70"/>
+    <w:lsdException w:name="Colorful Shading Accent 2" w:uiPriority="71"/>
+    <w:lsdException w:name="Colorful List Accent 2" w:uiPriority="72"/>
+    <w:lsdException w:name="Colorful Grid Accent 2" w:uiPriority="73"/>
+    <w:lsdException w:name="Light Shading Accent 3" w:uiPriority="60"/>
+    <w:lsdException w:name="Light List Accent 3" w:uiPriority="61"/>
+    <w:lsdException w:name="Light Grid Accent 3" w:uiPriority="62"/>
+    <w:lsdException w:name="Medium Shading 1 Accent 3" w:uiPriority="63"/>
+    <w:lsdException w:name="Medium Shading 2 Accent 3" w:uiPriority="64"/>
+    <w:lsdException w:name="Medium List 1 Accent 3" w:uiPriority="65"/>
+    <w:lsdException w:name="Medium List 2 Accent 3" w:uiPriority="66"/>
+    <w:lsdException w:name="Medium Grid 1 Accent 3" w:uiPriority="67"/>
+    <w:lsdException w:name="Medium Grid 2 Accent 3" w:uiPriority="68"/>
+    <w:lsdException w:name="Medium Grid 3 Accent 3" w:uiPriority="69"/>
+    <w:lsdException w:name="Dark List Accent 3" w:uiPriority="70"/>
+    <w:lsdException w:name="Colorful Shading Accent 3" w:uiPriority="71"/>
+    <w:lsdException w:name="Colorful List Accent 3" w:uiPriority="72"/>
+    <w:lsdException w:name="Colorful Grid Accent 3" w:uiPriority="73"/>
+    <w:lsdException w:name="Light Shading Accent 4" w:uiPriority="60"/>
+    <w:lsdException w:name="Light List Accent 4" w:uiPriority="61"/>
+    <w:lsdException w:name="Light Grid Accent 4" w:uiPriority="62"/>
+    <w:lsdException w:name="Medium Shading 1 Accent 4" w:uiPriority="63"/>
+    <w:lsdException w:name="Medium Shading 2 Accent 4" w:uiPriority="64"/>
+    <w:lsdException w:name="Medium List 1 Accent 4" w:uiPriority="65"/>
+    <w:lsdException w:name="Medium List 2 Accent 4" w:uiPriority="66"/>
+    <w:lsdException w:name="Medium Grid 1 Accent 4" w:uiPriority="67"/>
+    <w:lsdException w:name="Medium Grid 2 Accent 4" w:uiPriority="68"/>
+    <w:lsdException w:name="Medium Grid 3 Accent 4" w:uiPriority="69"/>
+    <w:lsdException w:name="Dark List Accent 4" w:uiPriority="70"/>
+    <w:lsdException w:name="Colorful Shading Accent 4" w:uiPriority="71"/>
+    <w:lsdException w:name="Colorful List Accent 4" w:uiPriority="72"/>
+    <w:lsdException w:name="Colorful Grid Accent 4" w:uiPriority="73"/>
+    <w:lsdException w:name="Light Shading Accent 5" w:uiPriority="60"/>
+    <w:lsdException w:name="Light List Accent 5" w:uiPriority="61"/>
+    <w:lsdException w:name="Light Grid Accent 5" w:uiPriority="62"/>
+    <w:lsdException w:name="Medium Shading 1 Accent 5" w:uiPriority="63"/>
+    <w:lsdException w:name="Medium Shading 2 Accent 5" w:uiPriority="64"/>
+    <w:lsdException w:name="Medium List 1 Accent 5" w:uiPriority="65"/>
+    <w:lsdException w:name="Medium List 2 Accent 5" w:uiPriority="66"/>
+    <w:lsdException w:name="Medium Grid 1 Accent 5" w:uiPriority="67"/>
+    <w:lsdException w:name="Medium Grid 2 Accent 5" w:uiPriority="68"/>
+    <w:lsdException w:name="Medium Grid 3 Accent 5" w:uiPriority="69"/>
+    <w:lsdException w:name="Dark List Accent 5" w:uiPriority="70"/>
+    <w:lsdException w:name="Colorful Shading Accent 5" w:uiPriority="71"/>
+    <w:lsdException w:name="Colorful List Accent 5" w:uiPriority="72"/>
+    <w:lsdException w:name="Colorful Grid Accent 5" w:uiPriority="73"/>
+    <w:lsdException w:name="Light Shading Accent 6" w:uiPriority="60"/>
+    <w:lsdException w:name="Light List Accent 6" w:uiPriority="61"/>
+    <w:lsdException w:name="Light Grid Accent 6" w:uiPriority="62"/>
+    <w:lsdException w:name="Medium Shading 1 Accent 6" w:uiPriority="63"/>
+    <w:lsdException w:name="Medium Shading 2 Accent 6" w:uiPriority="64"/>
+    <w:lsdException w:name="Medium List 1 Accent 6" w:uiPriority="65"/>
+    <w:lsdException w:name="Medium List 2 Accent 6" w:uiPriority="66"/>
+    <w:lsdException w:name="Medium Grid 1 Accent 6" w:uiPriority="67"/>
+    <w:lsdException w:name="Medium Grid 2 Accent 6" w:uiPriority="68"/>
+    <w:lsdException w:name="Medium Grid 3 Accent 6" w:uiPriority="69"/>
+    <w:lsdException w:name="Dark List Accent 6" w:uiPriority="70"/>
+    <w:lsdException w:name="Colorful Shading Accent 6" w:uiPriority="71"/>
+    <w:lsdException w:name="Colorful List Accent 6" w:uiPriority="72"/>
+    <w:lsdException w:name="Colorful Grid Accent 6" w:uiPriority="73"/>
+    <w:lsdException w:name="Subtle Emphasis" w:uiPriority="19" w:qFormat="1"/>
+    <w:lsdException w:name="Intense Emphasis" w:uiPriority="21" w:qFormat="1"/>
+    <w:lsdException w:name="Subtle Reference" w:uiPriority="31" w:qFormat="1"/>
+    <w:lsdException w:name="Intense Reference" w:uiPriority="32" w:qFormat="1"/>
+    <w:lsdException w:name="Book Title" w:uiPriority="33" w:qFormat="1"/>
+    <w:lsdException w:name="Bibliography" w:semiHidden="1" w:uiPriority="37" w:unhideWhenUsed="1"/>
+    <w:lsdException w:name="TOC Heading" w:semiHidden="1" w:uiPriority="39" w:unhideWhenUsed="1" w:qFormat="1"/>
+    <w:lsdException w:name="Plain Table 1" w:uiPriority="41"/>
+    <w:lsdException w:name="Plain Table 2" w:uiPriority="42"/>
+    <w:lsdException w:name="Plain Table 3" w:uiPriority="43"/>
+    <w:lsdException w:name="Plain Table 4" w:uiPriority="44"/>
+    <w:lsdException w:name="Plain Table 5" w:uiPriority="45"/>
+    <w:lsdException w:name="Grid Table Light" w:uiPriority="40"/>
+    <w:lsdException w:name="Grid Table 1 Light" w:uiPriority="46"/>
+    <w:lsdException w:name="Grid Table 2" w:uiPriority="47"/>
+    <w:lsdException w:name="Grid Table 3" w:uiPriority="48"/>
+    <w:lsdException w:name="Grid Table 4" w:uiPriority="49"/>
+    <w:lsdException w:name="Grid Table 5 Dark" w:uiPriority="50"/>
+    <w:lsdException w:name="Grid Table 6 Colorful" w:uiPriority="51"/>
+    <w:lsdException w:name="Grid Table 7 Colorful" w:uiPriority="52"/>
+    <w:lsdException w:name="Grid Table 1 Light Accent 1" w:uiPriority="46"/>
+    <w:lsdException w:name="Grid Table 2 Accent 1" w:uiPriority="47"/>
+    <w:lsdException w:name="Grid Table 3 Accent 1" w:uiPriority="48"/>
+    <w:lsdException w:name="Grid Table 4 Accent 1" w:uiPriority="49"/>
+    <w:lsdException w:name="Grid Table 5 Dark Accent 1" w:uiPriority="50"/>
+    <w:lsdException w:name="Grid Table 6 Colorful Accent 1" w:uiPriority="51"/>
+    <w:lsdException w:name="Grid Table 7 Colorful Accent 1" w:uiPriority="52"/>
+    <w:lsdException w:name="Grid Table 1 Light Accent 2" w:uiPriority="46"/>
+    <w:lsdException w:name="Grid Table 2 Accent 2" w:uiPriority="47"/>
+    <w:lsdException w:name="Grid Table 3 Accent 2" w:uiPriority="48"/>
+    <w:lsdException w:name="Grid Table 4 Accent 2" w:uiPriority="49"/>
+    <w:lsdException w:name="Grid Table 5 Dark Accent 2" w:uiPriority="50"/>
+    <w:lsdException w:name="Grid Table 6 Colorful Accent 2" w:uiPriority="51"/>
+    <w:lsdException w:name="Grid Table 7 Colorful Accent 2" w:uiPriority="52"/>
+    <w:lsdException w:name="Grid Table 1 Light Accent 3" w:uiPriority="46"/>
+    <w:lsdException w:name="Grid Table 2 Accent 3" w:uiPriority="47"/>
+    <w:lsdException w:name="Grid Table 3 Accent 3" w:uiPriority="48"/>
+    <w:lsdException w:name="Grid Table 4 Accent 3" w:uiPriority="49"/>
+    <w:lsdException w:name="Grid Table 5 Dark Accent 3" w:uiPriority="50"/>
+    <w:lsdException w:name="Grid Table 6 Colorful Accent 3" w:uiPriority="51"/>
+    <w:lsdException w:name="Grid Table 7 Colorful Accent 3" w:uiPriority="52"/>
+    <w:lsdException w:name="Grid Table 1 Light Accent 4" w:uiPriority="46"/>
+    <w:lsdException w:name="Grid Table 2 Accent 4" w:uiPriority="47"/>
+    <w:lsdException w:name="Grid Table 3 Accent 4" w:uiPriority="48"/>
+    <w:lsdException w:name="Grid Table 4 Accent 4" w:uiPriority="49"/>
+    <w:lsdException w:name="Grid Table 5 Dark Accent 4" w:uiPriority="50"/>
+    <w:lsdException w:name="Grid Table 6 Colorful Accent 4" w:uiPriority="51"/>
+    <w:lsdException w:name="Grid Table 7 Colorful Accent 4" w:uiPriority="52"/>
+    <w:lsdException w:name="Grid Table 1 Light Accent 5" w:uiPriority="46"/>
+    <w:lsdException w:name="Grid Table 2 Accent 5" w:uiPriority="47"/>
+    <w:lsdException w:name="Grid Table 3 Accent 5" w:uiPriority="48"/>
+    <w:lsdException w:name="Grid Table 4 Accent 5" w:uiPriority="49"/>
+    <w:lsdException w:name="Grid Table 5 Dark Accent 5" w:uiPriority="50"/>
+    <w:lsdException w:name="Grid Table 6 Colorful Accent 5" w:uiPriority="51"/>
+    <w:lsdException w:name="Grid Table 7 Colorful Accent 5" w:uiPriority="52"/>
+    <w:lsdException w:name="Grid Table 1 Light Accent 6" w:uiPriority="46"/>
+    <w:lsdException w:name="Grid Table 2 Accent 6" w:uiPriority="47"/>
+    <w:lsdException w:name="Grid Table 3 Accent 6" w:uiPriority="48"/>
+    <w:lsdException w:name="Grid Table 4 Accent 6" w:uiPriority="49"/>
+    <w:lsdException w:name="Grid Table 5 Dark Accent 6" w:uiPriority="50"/>
+    <w:lsdException w:name="Grid Table 6 Colorful Accent 6" w:uiPriority="51"/>
+    <w:lsdException w:name="Grid Table 7 Colorful Accent 6" w:uiPriority="52"/>
+    <w:lsdException w:name="List Table 1 Light" w:uiPriority="46"/>
+    <w:lsdException w:name="List Table 2" w:uiPriority="47"/>
+    <w:lsdException w:name="List Table 3" w:uiPriority="48"/>
+    <w:lsdException w:name="List Table 4" w:uiPriority="49"/>
+    <w:lsdException w:name="List Table 5 Dark" w:uiPriority="50"/>
+    <w:lsdException w:name="List Table 6 Colorful" w:uiPriority="51"/>
+    <w:lsdException w:name="List Table 7 Colorful" w:uiPriority="52"/>
+    <w:lsdException w:name="List Table 1 Light Accent 1" w:uiPriority="46"/>
+    <w:lsdException w:name="List Table 2 Accent 1" w:uiPriority="47"/>
+    <w:lsdException w:name="List Table 3 Accent 1" w:uiPriority="48"/>
+    <w:lsdException w:name="List Table 4 Accent 1" w:uiPriority="49"/>
+    <w:lsdException w:name="List Table 5 Dark Accent 1" w:uiPriority="50"/>
+    <w:lsdException w:name="List Table 6 Colorful Accent 1" w:uiPriority="51"/>
+    <w:lsdException w:name="List Table 7 Colorful Accent 1" w:uiPriority="52"/>
+    <w:lsdException w:name="List Table 1 Light Accent 2" w:uiPriority="46"/>
+    <w:lsdException w:name="List Table 2 Accent 2" w:uiPriority="47"/>
+    <w:lsdException w:name="List Table 3 Accent 2" w:uiPriority="48"/>
+    <w:lsdException w:name="List Table 4 Accent 2" w:uiPriority="49"/>
+    <w:lsdException w:name="List Table 5 Dark Accent 2" w:uiPriority="50"/>
+    <w:lsdException w:name="List Table 6 Colorful Accent 2" w:uiPriority="51"/>
+    <w:lsdException w:name="List Table 7 Colorful Accent 2" w:uiPriority="52"/>
+    <w:lsdException w:name="List Table 1 Light Accent 3" w:uiPriority="46"/>
+    <w:lsdException w:name="List Table 2 Accent 3" w:uiPriority="47"/>
+    <w:lsdException w:name="List Table 3 Accent 3" w:uiPriority="48"/>
+    <w:lsdException w:name="List Table 4 Accent 3" w:uiPriority="49"/>
+    <w:lsdException w:name="List Table 5 Dark Accent 3" w:uiPriority="50"/>
+    <w:lsdException w:name="List Table 6 Colorful Accent 3" w:uiPriority="51"/>
+    <w:lsdException w:name="List Table 7 Colorful Accent 3" w:uiPriority="52"/>
+    <w:lsdException w:name="List Table 1 Light Accent 4" w:uiPriority="46"/>
+    <w:lsdException w:name="List Table 2 Accent 4" w:uiPriority="47"/>
+    <w:lsdException w:name="List Table 3 Accent 4" w:uiPriority="48"/>
+    <w:lsdException w:name="List Table 4 Accent 4" w:uiPriority="49"/>
+    <w:lsdException w:name="List Table 5 Dark Accent 4" w:uiPriority="50"/>
+    <w:lsdException w:name="List Table 6 Colorful Accent 4" w:uiPriority="51"/>
+    <w:lsdException w:name="List Table 7 Colorful Accent 4" w:uiPriority="52"/>
+    <w:lsdException w:name="List Table 1 Light Accent 5" w:uiPriority="46"/>
+    <w:lsdException w:name="List Table 2 Accent 5" w:uiPriority="47"/>
+    <w:lsdException w:name="List Table 3 Accent 5" w:uiPriority="48"/>
+    <w:lsdException w:name="List Table 4 Accent 5" w:uiPriority="49"/>
+    <w:lsdException w:name="List Table 5 Dark Accent 5" w:uiPriority="50"/>
+    <w:lsdException w:name="List Table 6 Colorful Accent 5" w:uiPriority="51"/>
+    <w:lsdException w:name="List Table 7 Colorful Accent 5" w:uiPriority="52"/>
+    <w:lsdException w:name="List Table 1 Light Accent 6" w:uiPriority="46"/>
+    <w:lsdException w:name="List Table 2 Accent 6" w:uiPriority="47"/>
+    <w:lsdException w:name="List Table 3 Accent 6" w:uiPriority="48"/>
+    <w:lsdException w:name="List Table 4 Accent 6" w:uiPriority="49"/>
+    <w:lsdException w:name="List Table 5 Dark Accent 6" w:uiPriority="50"/>
+    <w:lsdException w:name="List Table 6 Colorful Accent 6" w:uiPriority="51"/>
+    <w:lsdException w:name="List Table 7 Colorful Accent 6" w:uiPriority="52"/>
+    <w:lsdException w:name="Mention" w:semiHidden="1" w:unhideWhenUsed="1"/>
+    <w:lsdException w:name="Smart Hyperlink" w:semiHidden="1" w:unhideWhenUsed="1"/>
+    <w:lsdException w:name="Hashtag" w:semiHidden="1" w:unhideWhenUsed="1"/>
+    <w:lsdException w:name="Unresolved Mention" w:semiHidden="1" w:unhideWhenUsed="1"/>
+    <w:lsdException w:name="Smart Link" w:semiHidden="1" w:unhideWhenUsed="1"/>
   </w:latentStyles>
-  <w:style w:type="paragraph" w:default="1" w:styleId="a">
+  <w:style w:type="paragraph" w:default="1" w:styleId="Normal">
     <w:name w:val="Normal"/>
     <w:qFormat/>
     <w:rsid w:val="00451570"/>
   </w:style>
-  <w:style w:type="character" w:default="1" w:styleId="a0">
+  <w:style w:type="character" w:default="1" w:styleId="DefaultParagraphFont">
     <w:name w:val="Default Paragraph Font"/>
     <w:uiPriority w:val="1"/>
     <w:semiHidden/>
     <w:unhideWhenUsed/>
   </w:style>
-  <w:style w:type="table" w:default="1" w:styleId="a1">
+  <w:style w:type="table" w:default="1" w:styleId="TableNormal">
     <w:name w:val="Normal Table"/>
     <w:uiPriority w:val="99"/>
     <w:semiHidden/>
     <w:unhideWhenUsed/>
-    <w:qFormat/>
     <w:tblPr>
       <w:tblInd w:w="0" w:type="dxa"/>
       <w:tblCellMar>
@@ -3097,15 +3618,15 @@
       </w:tblCellMar>
     </w:tblPr>
   </w:style>
-  <w:style w:type="numbering" w:default="1" w:styleId="a2">
+  <w:style w:type="numbering" w:default="1" w:styleId="NoList">
     <w:name w:val="No List"/>
     <w:uiPriority w:val="99"/>
     <w:semiHidden/>
     <w:unhideWhenUsed/>
   </w:style>
-  <w:style w:type="character" w:styleId="a3">
+  <w:style w:type="character" w:styleId="PlaceholderText">
     <w:name w:val="Placeholder Text"/>
-    <w:basedOn w:val="a0"/>
+    <w:basedOn w:val="DefaultParagraphFont"/>
     <w:uiPriority w:val="99"/>
     <w:semiHidden/>
     <w:rsid w:val="00F877FE"/>
@@ -3113,82 +3634,11 @@
       <w:color w:val="808080"/>
     </w:rPr>
   </w:style>
-  <w:style w:type="paragraph" w:customStyle="1" w:styleId="65ABCB06A9584C9891FB141F4003DA2D">
-    <w:name w:val="65ABCB06A9584C9891FB141F4003DA2D"/>
-    <w:rsid w:val="00EF680F"/>
-  </w:style>
-  <w:style w:type="paragraph" w:customStyle="1" w:styleId="A7EB761035664F1487B1A7A65179EED8">
-    <w:name w:val="A7EB761035664F1487B1A7A65179EED8"/>
-    <w:rsid w:val="00EF680F"/>
-  </w:style>
-  <w:style w:type="paragraph" w:customStyle="1" w:styleId="6715775020184E0DAFA71B169F6EF158">
-    <w:name w:val="6715775020184E0DAFA71B169F6EF158"/>
-    <w:rsid w:val="00EF680F"/>
-  </w:style>
-  <w:style w:type="paragraph" w:customStyle="1" w:styleId="688672E59F114B94A51197EDF39C77B1">
-    <w:name w:val="688672E59F114B94A51197EDF39C77B1"/>
-    <w:rsid w:val="00EF680F"/>
-  </w:style>
-  <w:style w:type="paragraph" w:customStyle="1" w:styleId="44F25B3AFF8B4AF6AA4F5FDB823669E3">
-    <w:name w:val="44F25B3AFF8B4AF6AA4F5FDB823669E3"/>
-    <w:rsid w:val="00EF680F"/>
-  </w:style>
-  <w:style w:type="paragraph" w:customStyle="1" w:styleId="1F3B9AA5EAAB4DF9AC245F13BDC20D91">
-    <w:name w:val="1F3B9AA5EAAB4DF9AC245F13BDC20D91"/>
-    <w:rsid w:val="00EF680F"/>
-  </w:style>
-  <w:style w:type="paragraph" w:customStyle="1" w:styleId="D6228F796E864AF4B33B14D37C47A95B">
-    <w:name w:val="D6228F796E864AF4B33B14D37C47A95B"/>
-    <w:rsid w:val="00EF680F"/>
-    <w:pPr>
-      <w:spacing w:after="200" w:line="276" w:lineRule="auto"/>
-    </w:pPr>
-    <w:rPr>
-      <w:rFonts w:eastAsiaTheme="minorHAnsi"/>
-      <w:lang w:eastAsia="en-US"/>
-    </w:rPr>
-  </w:style>
-  <w:style w:type="paragraph" w:customStyle="1" w:styleId="F2BF92BBC6404F36A5E8E09392D5C696">
-    <w:name w:val="F2BF92BBC6404F36A5E8E09392D5C696"/>
-    <w:rsid w:val="00006758"/>
-  </w:style>
-  <w:style w:type="paragraph" w:customStyle="1" w:styleId="57F398460B154FC6A32D420409ADBC59">
-    <w:name w:val="57F398460B154FC6A32D420409ADBC59"/>
-    <w:rsid w:val="003E3152"/>
-  </w:style>
-  <w:style w:type="paragraph" w:customStyle="1" w:styleId="41FEBE7C064C454394E022A5E51F95B9">
-    <w:name w:val="41FEBE7C064C454394E022A5E51F95B9"/>
-    <w:rsid w:val="003E3152"/>
-  </w:style>
-  <w:style w:type="paragraph" w:customStyle="1" w:styleId="0ECA3DA8B1DA4F33B5319976E3E28B2B">
-    <w:name w:val="0ECA3DA8B1DA4F33B5319976E3E28B2B"/>
-    <w:rsid w:val="003E3152"/>
-  </w:style>
-  <w:style w:type="paragraph" w:customStyle="1" w:styleId="274C83025FCA46DC8DB37F8F2349A4B5">
-    <w:name w:val="274C83025FCA46DC8DB37F8F2349A4B5"/>
-    <w:rsid w:val="00F877FE"/>
-    <w:pPr>
-      <w:spacing w:after="200" w:line="276" w:lineRule="auto"/>
-    </w:pPr>
-    <w:rPr>
-      <w:lang w:val="en-US" w:eastAsia="en-US"/>
-    </w:rPr>
-  </w:style>
-  <w:style w:type="paragraph" w:customStyle="1" w:styleId="80770B4A4B54494D9F801AA328F40E80">
-    <w:name w:val="80770B4A4B54494D9F801AA328F40E80"/>
-    <w:rsid w:val="00F877FE"/>
-    <w:pPr>
-      <w:spacing w:after="200" w:line="276" w:lineRule="auto"/>
-    </w:pPr>
-    <w:rPr>
-      <w:lang w:val="en-US" w:eastAsia="en-US"/>
-    </w:rPr>
-  </w:style>
 </w:styles>
 </file>
 
 <file path=word/glossary/webSettings.xml><?xml version="1.0" encoding="utf-8"?>
-<w:webSettings xmlns:r="http://schemas.openxmlformats.org/officeDocument/2006/relationships" xmlns:w="http://schemas.openxmlformats.org/wordprocessingml/2006/main">
+<w:webSettings xmlns:mc="http://schemas.openxmlformats.org/markup-compatibility/2006" xmlns:r="http://schemas.openxmlformats.org/officeDocument/2006/relationships" xmlns:w="http://schemas.openxmlformats.org/wordprocessingml/2006/main" xmlns:w14="http://schemas.microsoft.com/office/word/2010/wordml" xmlns:w15="http://schemas.microsoft.com/office/word/2012/wordml" xmlns:w16cex="http://schemas.microsoft.com/office/word/2018/wordml/cex" xmlns:w16cid="http://schemas.microsoft.com/office/word/2016/wordml/cid" xmlns:w16="http://schemas.microsoft.com/office/word/2018/wordml" xmlns:w16sdtdh="http://schemas.microsoft.com/office/word/2020/wordml/sdtdatahash" xmlns:w16se="http://schemas.microsoft.com/office/word/2015/wordml/symex" mc:Ignorable="w14 w15 w16se w16cid w16 w16cex w16sdtdh">
   <w:optimizeForBrowser/>
   <w:allowPNG/>
 </w:webSettings>

</xml_diff>